<commit_message>
final version of Requirement specification
</commit_message>
<xml_diff>
--- a/docs/Requirement_Specification_template.docx
+++ b/docs/Requirement_Specification_template.docx
@@ -1,6 +1,6 @@
 
 <file path=word/document.xml><?xml version="1.0" encoding="utf-8"?>
-<w:document xmlns:mo="http://schemas.microsoft.com/office/mac/office/2008/main" xmlns:ve="http://schemas.openxmlformats.org/markup-compatibility/2006" xmlns:mv="urn:schemas-microsoft-com:mac:vml" xmlns:o="urn:schemas-microsoft-com:office:office" xmlns:r="http://schemas.openxmlformats.org/officeDocument/2006/relationships" xmlns:m="http://schemas.openxmlformats.org/officeDocument/2006/math" xmlns:v="urn:schemas-microsoft-com:vml" xmlns:wp="http://schemas.openxmlformats.org/drawingml/2006/wordprocessingDrawing" xmlns:w10="urn:schemas-microsoft-com:office:word" xmlns:w="http://schemas.openxmlformats.org/wordprocessingml/2006/main" xmlns:wne="http://schemas.microsoft.com/office/word/2006/wordml" ve:Ignorable="mv" ve:PreserveAttributes="mv:*">
+<w:document xmlns:ve="http://schemas.openxmlformats.org/markup-compatibility/2006" xmlns:o="urn:schemas-microsoft-com:office:office" xmlns:r="http://schemas.openxmlformats.org/officeDocument/2006/relationships" xmlns:m="http://schemas.openxmlformats.org/officeDocument/2006/math" xmlns:v="urn:schemas-microsoft-com:vml" xmlns:wp="http://schemas.openxmlformats.org/drawingml/2006/wordprocessingDrawing" xmlns:w10="urn:schemas-microsoft-com:office:word" xmlns:w="http://schemas.openxmlformats.org/wordprocessingml/2006/main" xmlns:wne="http://schemas.microsoft.com/office/word/2006/wordml">
   <w:background w:color="FFFFFF"/>
   <w:body>
     <w:p>
@@ -129,38 +129,45 @@
           <w:b/>
           <w:sz w:val="52"/>
         </w:rPr>
-        <w:t>C-WG3#1</w:t>
-      </w:r>
-    </w:p>
-    <w:p>
-      <w:pPr>
-        <w:jc w:val="center"/>
+        <w:t>C-WG3#</w:t>
+      </w:r>
+      <w:r>
         <w:rPr>
           <w:b/>
           <w:sz w:val="52"/>
         </w:rPr>
-      </w:pPr>
-      <w:r>
+        <w:t>1</w:t>
+      </w:r>
+    </w:p>
+    <w:p>
+      <w:pPr>
+        <w:jc w:val="center"/>
         <w:rPr>
           <w:b/>
           <w:sz w:val="52"/>
         </w:rPr>
-        <w:t>Requirement Specification</w:t>
-      </w:r>
-    </w:p>
-    <w:p>
-      <w:pPr>
-        <w:jc w:val="center"/>
+      </w:pPr>
+      <w:r>
         <w:rPr>
           <w:b/>
           <w:sz w:val="52"/>
         </w:rPr>
+        <w:t>Requirement Specification</w:t>
+      </w:r>
+    </w:p>
+    <w:p>
+      <w:pPr>
+        <w:jc w:val="center"/>
+        <w:rPr>
+          <w:b/>
+          <w:sz w:val="52"/>
+        </w:rPr>
       </w:pPr>
     </w:p>
     <w:p>
       <w:r>
         <w:pict>
-          <v:shapetype id="_x0000_t202" coordsize="21600,21600" o:spt="202" path="m0,0l0,21600,21600,21600,21600,0xe">
+          <v:shapetype id="_x0000_t202" coordsize="21600,21600" o:spt="202" path="m,l,21600r21600,l21600,xe">
             <v:stroke joinstyle="miter"/>
             <v:path gradientshapeok="t" o:connecttype="rect"/>
           </v:shapetype>
@@ -169,37 +176,14 @@
             <v:textbox inset="0,0,0,0">
               <w:txbxContent>
                 <w:p>
-                  <w:r>
-                    <w:t>*</w:t>
-                  </w:r>
-                  <w:r>
-                    <w:t>*</w:t>
-                  </w:r>
-                </w:p>
-                <w:p>
-                  <w:r>
-                    <w:continuationSeparator/>
-                  </w:r>
-                </w:p>
-                <w:p/>
-                <w:p>
-                  <w:r>
-                    <w:separator/>
-                  </w:r>
-                </w:p>
-                <w:p/>
-                <w:p>
-                  <w:r>
-                    <w:continuationSeparator/>
-                  </w:r>
-                </w:p>
-                <w:p/>
-                <w:p>
                   <w:pPr>
                     <w:pStyle w:val="DocInfo"/>
                   </w:pPr>
                   <w:r>
-                    <w:t>File: C-WG_requirements.doc</w:t>
+                    <w:t>File: C-WG_req</w:t>
+                  </w:r>
+                  <w:r>
+                    <w:t>uirements.doc</w:t>
                   </w:r>
                   <w:r>
                     <w:tab/>
@@ -210,12 +194,45 @@
                   </w:r>
                   <w:r>
                     <w:tab/>
-                    <w:t>26.11.2009</w:t>
+                    <w:t>28</w:t>
+                  </w:r>
+                  <w:r>
+                    <w:t>.11.2009</w:t>
                   </w:r>
                   <w:r>
                     <w:tab/>
-                    <w:t>Approval Date</w:t>
+                    <w:t xml:space="preserve">Approval Date: </w:t>
                   </w:r>
+                </w:p>
+                <w:p>
+                  <w:pPr>
+                    <w:pStyle w:val="DocInfo"/>
+                  </w:pPr>
+                  <w:r>
+                    <w:t>Created: 1 No</w:t>
+                  </w:r>
+                  <w:r>
+                    <w:t>vember, 2009</w:t>
+                  </w:r>
+                  <w:r>
+                    <w:tab/>
+                  </w:r>
+                  <w:r>
+                    <w:tab/>
+                    <w:t>Number of Pages: 7</w:t>
+                  </w:r>
+                  <w:r>
+                    <w:tab/>
+                  </w:r>
+                  <w:r>
+                    <w:tab/>
+                    <w:t xml:space="preserve">Approved By: </w:t>
+                  </w:r>
+                </w:p>
+                <w:p>
+                  <w:pPr>
+                    <w:pStyle w:val="DocInfo"/>
+                  </w:pPr>
                 </w:p>
               </w:txbxContent>
             </v:textbox>
@@ -243,6 +260,7 @@
           <w:b/>
           <w:sz w:val="28"/>
         </w:rPr>
+        <w:lastRenderedPageBreak/>
         <w:t>PURPOSE OF THIS DOCUMENT</w:t>
       </w:r>
     </w:p>
@@ -365,7 +383,7 @@
           </w:tcPr>
           <w:p>
             <w:pPr>
-              <w:pStyle w:val="BodyText"/>
+              <w:pStyle w:val="Leipteksti"/>
               <w:snapToGrid w:val="0"/>
             </w:pPr>
             <w:r>
@@ -379,7 +397,7 @@
           </w:tcPr>
           <w:p>
             <w:pPr>
-              <w:pStyle w:val="BodyText"/>
+              <w:pStyle w:val="Leipteksti"/>
               <w:snapToGrid w:val="0"/>
             </w:pPr>
             <w:r>
@@ -393,7 +411,7 @@
           </w:tcPr>
           <w:p>
             <w:pPr>
-              <w:pStyle w:val="BodyText"/>
+              <w:pStyle w:val="Leipteksti"/>
               <w:snapToGrid w:val="0"/>
             </w:pPr>
             <w:r>
@@ -407,7 +425,7 @@
           </w:tcPr>
           <w:p>
             <w:pPr>
-              <w:pStyle w:val="BodyText"/>
+              <w:pStyle w:val="Leipteksti"/>
               <w:snapToGrid w:val="0"/>
             </w:pPr>
             <w:r>
@@ -423,7 +441,7 @@
           </w:tcPr>
           <w:p>
             <w:pPr>
-              <w:pStyle w:val="BodyText"/>
+              <w:pStyle w:val="Leipteksti"/>
               <w:snapToGrid w:val="0"/>
             </w:pPr>
             <w:r>
@@ -437,7 +455,7 @@
           </w:tcPr>
           <w:p>
             <w:pPr>
-              <w:pStyle w:val="BodyText"/>
+              <w:pStyle w:val="Leipteksti"/>
               <w:snapToGrid w:val="0"/>
             </w:pPr>
             <w:r>
@@ -451,7 +469,7 @@
           </w:tcPr>
           <w:p>
             <w:pPr>
-              <w:pStyle w:val="BodyText"/>
+              <w:pStyle w:val="Leipteksti"/>
               <w:snapToGrid w:val="0"/>
               <w:rPr>
                 <w:lang w:val="fi-FI"/>
@@ -471,7 +489,7 @@
           </w:tcPr>
           <w:p>
             <w:pPr>
-              <w:pStyle w:val="BodyText"/>
+              <w:pStyle w:val="Leipteksti"/>
               <w:snapToGrid w:val="0"/>
             </w:pPr>
             <w:r>
@@ -487,7 +505,7 @@
           </w:tcPr>
           <w:p>
             <w:pPr>
-              <w:pStyle w:val="BodyText"/>
+              <w:pStyle w:val="Leipteksti"/>
               <w:snapToGrid w:val="0"/>
             </w:pPr>
             <w:r>
@@ -501,7 +519,7 @@
           </w:tcPr>
           <w:p>
             <w:pPr>
-              <w:pStyle w:val="BodyText"/>
+              <w:pStyle w:val="Leipteksti"/>
               <w:snapToGrid w:val="0"/>
             </w:pPr>
             <w:r>
@@ -515,7 +533,7 @@
           </w:tcPr>
           <w:p>
             <w:pPr>
-              <w:pStyle w:val="BodyText"/>
+              <w:pStyle w:val="Leipteksti"/>
               <w:snapToGrid w:val="0"/>
             </w:pPr>
             <w:r>
@@ -529,7 +547,7 @@
           </w:tcPr>
           <w:p>
             <w:pPr>
-              <w:pStyle w:val="BodyText"/>
+              <w:pStyle w:val="Leipteksti"/>
               <w:snapToGrid w:val="0"/>
             </w:pPr>
             <w:r>
@@ -545,7 +563,7 @@
           </w:tcPr>
           <w:p>
             <w:pPr>
-              <w:pStyle w:val="BodyText"/>
+              <w:pStyle w:val="Leipteksti"/>
               <w:snapToGrid w:val="0"/>
             </w:pPr>
             <w:r>
@@ -559,7 +577,7 @@
           </w:tcPr>
           <w:p>
             <w:pPr>
-              <w:pStyle w:val="BodyText"/>
+              <w:pStyle w:val="Leipteksti"/>
               <w:snapToGrid w:val="0"/>
             </w:pPr>
             <w:r>
@@ -573,7 +591,7 @@
           </w:tcPr>
           <w:p>
             <w:pPr>
-              <w:pStyle w:val="BodyText"/>
+              <w:pStyle w:val="Leipteksti"/>
               <w:snapToGrid w:val="0"/>
             </w:pPr>
             <w:r>
@@ -587,7 +605,7 @@
           </w:tcPr>
           <w:p>
             <w:pPr>
-              <w:pStyle w:val="BodyText"/>
+              <w:pStyle w:val="Leipteksti"/>
               <w:snapToGrid w:val="0"/>
             </w:pPr>
             <w:r>
@@ -603,7 +621,7 @@
           </w:tcPr>
           <w:p>
             <w:pPr>
-              <w:pStyle w:val="BodyText"/>
+              <w:pStyle w:val="Leipteksti"/>
               <w:snapToGrid w:val="0"/>
             </w:pPr>
             <w:r>
@@ -617,7 +635,7 @@
           </w:tcPr>
           <w:p>
             <w:pPr>
-              <w:pStyle w:val="BodyText"/>
+              <w:pStyle w:val="Leipteksti"/>
               <w:snapToGrid w:val="0"/>
             </w:pPr>
             <w:r>
@@ -631,7 +649,7 @@
           </w:tcPr>
           <w:p>
             <w:pPr>
-              <w:pStyle w:val="BodyText"/>
+              <w:pStyle w:val="Leipteksti"/>
               <w:snapToGrid w:val="0"/>
             </w:pPr>
             <w:r>
@@ -645,7 +663,7 @@
           </w:tcPr>
           <w:p>
             <w:pPr>
-              <w:pStyle w:val="BodyText"/>
+              <w:pStyle w:val="Leipteksti"/>
               <w:snapToGrid w:val="0"/>
             </w:pPr>
             <w:r>
@@ -661,7 +679,7 @@
           </w:tcPr>
           <w:p>
             <w:pPr>
-              <w:pStyle w:val="BodyText"/>
+              <w:pStyle w:val="Leipteksti"/>
               <w:snapToGrid w:val="0"/>
             </w:pPr>
             <w:r>
@@ -675,7 +693,7 @@
           </w:tcPr>
           <w:p>
             <w:pPr>
-              <w:pStyle w:val="BodyText"/>
+              <w:pStyle w:val="Leipteksti"/>
               <w:snapToGrid w:val="0"/>
             </w:pPr>
             <w:r>
@@ -689,7 +707,7 @@
           </w:tcPr>
           <w:p>
             <w:pPr>
-              <w:pStyle w:val="BodyText"/>
+              <w:pStyle w:val="Leipteksti"/>
               <w:snapToGrid w:val="0"/>
             </w:pPr>
             <w:r>
@@ -703,7 +721,7 @@
           </w:tcPr>
           <w:p>
             <w:pPr>
-              <w:pStyle w:val="BodyText"/>
+              <w:pStyle w:val="Leipteksti"/>
               <w:snapToGrid w:val="0"/>
             </w:pPr>
             <w:r>
@@ -719,9 +737,12 @@
           </w:tcPr>
           <w:p>
             <w:pPr>
-              <w:pStyle w:val="BodyText"/>
-              <w:snapToGrid w:val="0"/>
-            </w:pPr>
+              <w:pStyle w:val="Leipteksti"/>
+              <w:snapToGrid w:val="0"/>
+            </w:pPr>
+            <w:r>
+              <w:t>1.0</w:t>
+            </w:r>
           </w:p>
         </w:tc>
         <w:tc>
@@ -730,9 +751,12 @@
           </w:tcPr>
           <w:p>
             <w:pPr>
-              <w:pStyle w:val="BodyText"/>
-              <w:snapToGrid w:val="0"/>
-            </w:pPr>
+              <w:pStyle w:val="Leipteksti"/>
+              <w:snapToGrid w:val="0"/>
+            </w:pPr>
+            <w:r>
+              <w:t>28.11.09</w:t>
+            </w:r>
           </w:p>
         </w:tc>
         <w:tc>
@@ -741,9 +765,12 @@
           </w:tcPr>
           <w:p>
             <w:pPr>
-              <w:pStyle w:val="BodyText"/>
-              <w:snapToGrid w:val="0"/>
-            </w:pPr>
+              <w:pStyle w:val="Leipteksti"/>
+              <w:snapToGrid w:val="0"/>
+            </w:pPr>
+            <w:r>
+              <w:t>Lauri Majamaa</w:t>
+            </w:r>
           </w:p>
         </w:tc>
         <w:tc>
@@ -752,9 +779,12 @@
           </w:tcPr>
           <w:p>
             <w:pPr>
-              <w:pStyle w:val="BodyText"/>
-              <w:snapToGrid w:val="0"/>
-            </w:pPr>
+              <w:pStyle w:val="Leipteksti"/>
+              <w:snapToGrid w:val="0"/>
+            </w:pPr>
+            <w:r>
+              <w:t>Final version</w:t>
+            </w:r>
           </w:p>
         </w:tc>
       </w:tr>
@@ -804,7 +834,7 @@
           </w:tcPr>
           <w:p>
             <w:pPr>
-              <w:pStyle w:val="BodyText"/>
+              <w:pStyle w:val="Leipteksti"/>
               <w:snapToGrid w:val="0"/>
             </w:pPr>
             <w:r>
@@ -824,7 +854,7 @@
           </w:tcPr>
           <w:p>
             <w:pPr>
-              <w:pStyle w:val="BodyText"/>
+              <w:pStyle w:val="Leipteksti"/>
               <w:snapToGrid w:val="0"/>
             </w:pPr>
             <w:r>
@@ -838,17 +868,18 @@
           <w:tcPr>
             <w:tcW w:w="1514" w:type="dxa"/>
             <w:tcBorders>
+              <w:top w:val="single" w:sz="1" w:space="0" w:color="000000"/>
               <w:left w:val="single" w:sz="1" w:space="0" w:color="000000"/>
               <w:bottom w:val="single" w:sz="1" w:space="0" w:color="000000"/>
             </w:tcBorders>
           </w:tcPr>
           <w:p>
             <w:pPr>
-              <w:pStyle w:val="BodyText"/>
-              <w:snapToGrid w:val="0"/>
-            </w:pPr>
-            <w:r>
-              <w:t>GLC</w:t>
+              <w:pStyle w:val="Leipteksti"/>
+              <w:snapToGrid w:val="0"/>
+            </w:pPr>
+            <w:r>
+              <w:t>RTP</w:t>
             </w:r>
           </w:p>
         </w:tc>
@@ -856,6 +887,7 @@
           <w:tcPr>
             <w:tcW w:w="8011" w:type="dxa"/>
             <w:tcBorders>
+              <w:top w:val="single" w:sz="1" w:space="0" w:color="000000"/>
               <w:left w:val="single" w:sz="1" w:space="0" w:color="000000"/>
               <w:bottom w:val="single" w:sz="1" w:space="0" w:color="000000"/>
               <w:right w:val="single" w:sz="1" w:space="0" w:color="000000"/>
@@ -863,11 +895,11 @@
           </w:tcPr>
           <w:p>
             <w:pPr>
-              <w:pStyle w:val="BodyText"/>
-              <w:snapToGrid w:val="0"/>
-            </w:pPr>
-            <w:r>
-              <w:t>OpenGL &amp; ALSA video capture tool for Linux</w:t>
+              <w:pStyle w:val="Leipteksti"/>
+              <w:snapToGrid w:val="0"/>
+            </w:pPr>
+            <w:r>
+              <w:t>Real-time Transport Protocol</w:t>
             </w:r>
           </w:p>
         </w:tc>
@@ -883,11 +915,11 @@
           </w:tcPr>
           <w:p>
             <w:pPr>
-              <w:pStyle w:val="BodyText"/>
-              <w:snapToGrid w:val="0"/>
-            </w:pPr>
-            <w:r>
-              <w:t>FFmpeg</w:t>
+              <w:pStyle w:val="Leipteksti"/>
+              <w:snapToGrid w:val="0"/>
+            </w:pPr>
+            <w:r>
+              <w:t>GLC</w:t>
             </w:r>
           </w:p>
         </w:tc>
@@ -902,11 +934,11 @@
           </w:tcPr>
           <w:p>
             <w:pPr>
-              <w:pStyle w:val="BodyText"/>
-              <w:snapToGrid w:val="0"/>
-            </w:pPr>
-            <w:r>
-              <w:t>Cross-platform solution to record, convert and stream audio and video</w:t>
+              <w:pStyle w:val="Leipteksti"/>
+              <w:snapToGrid w:val="0"/>
+            </w:pPr>
+            <w:r>
+              <w:t>OpenGL &amp; ALSA video capture tool for Linux</w:t>
             </w:r>
           </w:p>
         </w:tc>
@@ -922,11 +954,11 @@
           </w:tcPr>
           <w:p>
             <w:pPr>
-              <w:pStyle w:val="BodyText"/>
-              <w:snapToGrid w:val="0"/>
-            </w:pPr>
-            <w:r>
-              <w:t>Qt</w:t>
+              <w:pStyle w:val="Leipteksti"/>
+              <w:snapToGrid w:val="0"/>
+            </w:pPr>
+            <w:r>
+              <w:t>FFmpeg</w:t>
             </w:r>
           </w:p>
         </w:tc>
@@ -941,11 +973,11 @@
           </w:tcPr>
           <w:p>
             <w:pPr>
-              <w:pStyle w:val="BodyText"/>
-              <w:snapToGrid w:val="0"/>
-            </w:pPr>
-            <w:r>
-              <w:t>Cross-platform application development framework</w:t>
+              <w:pStyle w:val="Leipteksti"/>
+              <w:snapToGrid w:val="0"/>
+            </w:pPr>
+            <w:r>
+              <w:t>Cross-platform solution to record, convert and stream audio and video</w:t>
             </w:r>
           </w:p>
         </w:tc>
@@ -961,11 +993,11 @@
           </w:tcPr>
           <w:p>
             <w:pPr>
-              <w:pStyle w:val="BodyText"/>
-              <w:snapToGrid w:val="0"/>
-            </w:pPr>
-            <w:r>
-              <w:t>LibVLC</w:t>
+              <w:pStyle w:val="Leipteksti"/>
+              <w:snapToGrid w:val="0"/>
+            </w:pPr>
+            <w:r>
+              <w:t>Qt</w:t>
             </w:r>
           </w:p>
         </w:tc>
@@ -980,7 +1012,46 @@
           </w:tcPr>
           <w:p>
             <w:pPr>
-              <w:pStyle w:val="BodyText"/>
+              <w:pStyle w:val="Leipteksti"/>
+              <w:snapToGrid w:val="0"/>
+            </w:pPr>
+            <w:r>
+              <w:t>Cross-platform application development framework</w:t>
+            </w:r>
+          </w:p>
+        </w:tc>
+      </w:tr>
+      <w:tr>
+        <w:tc>
+          <w:tcPr>
+            <w:tcW w:w="1514" w:type="dxa"/>
+            <w:tcBorders>
+              <w:left w:val="single" w:sz="1" w:space="0" w:color="000000"/>
+              <w:bottom w:val="single" w:sz="1" w:space="0" w:color="000000"/>
+            </w:tcBorders>
+          </w:tcPr>
+          <w:p>
+            <w:pPr>
+              <w:pStyle w:val="Leipteksti"/>
+              <w:snapToGrid w:val="0"/>
+            </w:pPr>
+            <w:r>
+              <w:t>LibVLC</w:t>
+            </w:r>
+          </w:p>
+        </w:tc>
+        <w:tc>
+          <w:tcPr>
+            <w:tcW w:w="8011" w:type="dxa"/>
+            <w:tcBorders>
+              <w:left w:val="single" w:sz="1" w:space="0" w:color="000000"/>
+              <w:bottom w:val="single" w:sz="1" w:space="0" w:color="000000"/>
+              <w:right w:val="single" w:sz="1" w:space="0" w:color="000000"/>
+            </w:tcBorders>
+          </w:tcPr>
+          <w:p>
+            <w:pPr>
+              <w:pStyle w:val="Leipteksti"/>
               <w:snapToGrid w:val="0"/>
             </w:pPr>
             <w:r>
@@ -1014,7 +1085,7 @@
     </w:p>
     <w:p>
       <w:pPr>
-        <w:pStyle w:val="TOC1"/>
+        <w:pStyle w:val="Sisluet1"/>
         <w:tabs>
           <w:tab w:val="right" w:leader="dot" w:pos="9569"/>
         </w:tabs>
@@ -1038,7 +1109,7 @@
     </w:p>
     <w:p>
       <w:pPr>
-        <w:pStyle w:val="TOC1"/>
+        <w:pStyle w:val="Sisluet1"/>
         <w:tabs>
           <w:tab w:val="right" w:leader="dot" w:pos="9569"/>
         </w:tabs>
@@ -1053,7 +1124,7 @@
     </w:p>
     <w:p>
       <w:pPr>
-        <w:pStyle w:val="TOC1"/>
+        <w:pStyle w:val="Sisluet1"/>
         <w:tabs>
           <w:tab w:val="right" w:leader="dot" w:pos="9569"/>
         </w:tabs>
@@ -1068,7 +1139,7 @@
     </w:p>
     <w:p>
       <w:pPr>
-        <w:pStyle w:val="TOC2"/>
+        <w:pStyle w:val="Sisluet2"/>
         <w:tabs>
           <w:tab w:val="right" w:leader="dot" w:pos="9569"/>
         </w:tabs>
@@ -1083,7 +1154,7 @@
     </w:p>
     <w:p>
       <w:pPr>
-        <w:pStyle w:val="TOC2"/>
+        <w:pStyle w:val="Sisluet2"/>
         <w:tabs>
           <w:tab w:val="right" w:leader="dot" w:pos="9569"/>
         </w:tabs>
@@ -1098,7 +1169,7 @@
     </w:p>
     <w:p>
       <w:pPr>
-        <w:pStyle w:val="TOC3"/>
+        <w:pStyle w:val="Sisluet3"/>
         <w:tabs>
           <w:tab w:val="right" w:leader="dot" w:pos="9569"/>
         </w:tabs>
@@ -1113,7 +1184,7 @@
     </w:p>
     <w:p>
       <w:pPr>
-        <w:pStyle w:val="TOC1"/>
+        <w:pStyle w:val="Sisluet1"/>
         <w:tabs>
           <w:tab w:val="right" w:leader="dot" w:pos="9569"/>
         </w:tabs>
@@ -1128,7 +1199,7 @@
     </w:p>
     <w:p>
       <w:pPr>
-        <w:pStyle w:val="TOC2"/>
+        <w:pStyle w:val="Sisluet2"/>
         <w:tabs>
           <w:tab w:val="right" w:leader="dot" w:pos="9569"/>
         </w:tabs>
@@ -1143,7 +1214,7 @@
     </w:p>
     <w:p>
       <w:pPr>
-        <w:pStyle w:val="TOC2"/>
+        <w:pStyle w:val="Sisluet2"/>
         <w:tabs>
           <w:tab w:val="right" w:leader="dot" w:pos="9569"/>
         </w:tabs>
@@ -1158,7 +1229,7 @@
     </w:p>
     <w:p>
       <w:pPr>
-        <w:pStyle w:val="TOC2"/>
+        <w:pStyle w:val="Sisluet2"/>
         <w:tabs>
           <w:tab w:val="right" w:leader="dot" w:pos="9569"/>
         </w:tabs>
@@ -1173,7 +1244,7 @@
     </w:p>
     <w:p>
       <w:pPr>
-        <w:pStyle w:val="TOC3"/>
+        <w:pStyle w:val="Sisluet3"/>
         <w:tabs>
           <w:tab w:val="right" w:leader="dot" w:pos="9569"/>
         </w:tabs>
@@ -1188,7 +1259,7 @@
     </w:p>
     <w:p>
       <w:pPr>
-        <w:pStyle w:val="TOC3"/>
+        <w:pStyle w:val="Sisluet3"/>
         <w:tabs>
           <w:tab w:val="right" w:leader="dot" w:pos="9569"/>
         </w:tabs>
@@ -1203,7 +1274,7 @@
     </w:p>
     <w:p>
       <w:pPr>
-        <w:pStyle w:val="TOC3"/>
+        <w:pStyle w:val="Sisluet3"/>
         <w:tabs>
           <w:tab w:val="right" w:leader="dot" w:pos="9569"/>
         </w:tabs>
@@ -1218,7 +1289,7 @@
     </w:p>
     <w:p>
       <w:pPr>
-        <w:pStyle w:val="TOC3"/>
+        <w:pStyle w:val="Sisluet3"/>
         <w:tabs>
           <w:tab w:val="right" w:leader="dot" w:pos="9569"/>
         </w:tabs>
@@ -1329,7 +1400,7 @@
     </w:p>
     <w:p>
       <w:pPr>
-        <w:pStyle w:val="Heading1"/>
+        <w:pStyle w:val="Otsikko1"/>
         <w:pageBreakBefore/>
         <w:rPr>
           <w:lang w:val="en-US"/>
@@ -1357,7 +1428,34 @@
     <w:p/>
     <w:p>
       <w:r>
-        <w:t>For capturing video from the game itself we chose to use an open source capture framework GLC. GLC capture works only with games that use OpenGL graphics to draw frames and is normally used only to record video, not for streaming it. Raw video from GLC’s output is then compressed using FFmpeg and streamed with its FFserver. Stream uses UDP protocol and is compressed as H263. Both GLC and FFmpeg were chosen because of their simplicity and sufficient documentation that allowed modifying them to our distinct purposes. We chose not to use Yukon framework for capture, like was originally planned because of its bad streaming performance.</w:t>
+        <w:t xml:space="preserve">For capturing video from the game itself we chose to use an open source capture framework GLC. GLC capture works only with games that use OpenGL graphics to draw frames and is normally used only to record video, not for streaming it. Raw video from GLC’s output is then compressed using FFmpeg and streamed with its FFserver. Stream uses </w:t>
+      </w:r>
+      <w:r>
+        <w:t>real-time stream transport</w:t>
+      </w:r>
+      <w:r>
+        <w:t xml:space="preserve"> protocol </w:t>
+      </w:r>
+      <w:r>
+        <w:t xml:space="preserve">RTP, which functions on top of UDP. RTP has several advantages over alternatives because of its real-time nature, and lower buffer can be used. Video is </w:t>
+      </w:r>
+      <w:r>
+        <w:t xml:space="preserve">compressed as </w:t>
+      </w:r>
+      <w:r>
+        <w:t>H263</w:t>
+      </w:r>
+      <w:r>
+        <w:t>, a light weight codec designated to video conferences</w:t>
+      </w:r>
+      <w:r>
+        <w:t>.</w:t>
+      </w:r>
+      <w:r>
+        <w:t xml:space="preserve"> </w:t>
+      </w:r>
+      <w:r>
+        <w:t>Both GLC and FFmpeg were chosen because of their simplicity and sufficient documentation that allowed modifying them to our distinct purposes. We chose not to use Yukon framework for capture, like was originally planned because of its bad streaming performance.</w:t>
       </w:r>
     </w:p>
     <w:p/>
@@ -1384,7 +1482,7 @@
     </w:p>
     <w:p>
       <w:pPr>
-        <w:pStyle w:val="Heading1"/>
+        <w:pStyle w:val="Otsikko1"/>
       </w:pPr>
       <w:r>
         <w:t>System architecture</w:t>
@@ -1402,69 +1500,58 @@
         <w:jc w:val="center"/>
       </w:pPr>
       <w:r>
-        <w:rPr>
-          <w:noProof/>
-          <w:lang w:val="en-US" w:eastAsia="en-US"/>
-        </w:rPr>
-        <w:drawing>
-          <wp:inline distT="0" distB="0" distL="0" distR="0">
-            <wp:extent cx="6070600" cy="1752600"/>
-            <wp:effectExtent l="25400" t="0" r="0" b="0"/>
-            <wp:docPr id="1" name="Picture 1"/>
-            <wp:cNvGraphicFramePr>
-              <a:graphicFrameLocks xmlns:a="http://schemas.openxmlformats.org/drawingml/2006/main" noChangeAspect="1"/>
-            </wp:cNvGraphicFramePr>
-            <a:graphic xmlns:a="http://schemas.openxmlformats.org/drawingml/2006/main">
-              <a:graphicData uri="http://schemas.openxmlformats.org/drawingml/2006/picture">
-                <pic:pic xmlns:pic="http://schemas.openxmlformats.org/drawingml/2006/picture">
-                  <pic:nvPicPr>
-                    <pic:cNvPr id="0" name="Picture 1"/>
-                    <pic:cNvPicPr>
-                      <a:picLocks noChangeAspect="1" noChangeArrowheads="1"/>
-                    </pic:cNvPicPr>
-                  </pic:nvPicPr>
-                  <pic:blipFill>
-                    <a:blip r:embed="rId30"/>
-                    <a:srcRect/>
-                    <a:stretch>
-                      <a:fillRect/>
-                    </a:stretch>
-                  </pic:blipFill>
-                  <pic:spPr bwMode="auto">
-                    <a:xfrm>
-                      <a:off x="0" y="0"/>
-                      <a:ext cx="6070600" cy="1752600"/>
-                    </a:xfrm>
-                    <a:prstGeom prst="rect">
-                      <a:avLst/>
-                    </a:prstGeom>
-                    <a:solidFill>
-                      <a:srgbClr val="FFFFFF"/>
-                    </a:solidFill>
-                    <a:ln w="9525">
-                      <a:noFill/>
-                      <a:miter lim="800000"/>
-                      <a:headEnd/>
-                      <a:tailEnd/>
-                    </a:ln>
-                  </pic:spPr>
-                </pic:pic>
-              </a:graphicData>
-            </a:graphic>
-          </wp:inline>
-        </w:drawing>
+        <w:pict>
+          <v:shapetype id="_x0000_t75" coordsize="21600,21600" o:spt="75" o:preferrelative="t" path="m@4@5l@4@11@9@11@9@5xe" filled="f" stroked="f">
+            <v:stroke joinstyle="miter"/>
+            <v:formulas>
+              <v:f eqn="if lineDrawn pixelLineWidth 0"/>
+              <v:f eqn="sum @0 1 0"/>
+              <v:f eqn="sum 0 0 @1"/>
+              <v:f eqn="prod @2 1 2"/>
+              <v:f eqn="prod @3 21600 pixelWidth"/>
+              <v:f eqn="prod @3 21600 pixelHeight"/>
+              <v:f eqn="sum @0 0 1"/>
+              <v:f eqn="prod @6 1 2"/>
+              <v:f eqn="prod @7 21600 pixelWidth"/>
+              <v:f eqn="sum @8 21600 0"/>
+              <v:f eqn="prod @7 21600 pixelHeight"/>
+              <v:f eqn="sum @10 21600 0"/>
+            </v:formulas>
+            <v:path o:extrusionok="f" gradientshapeok="t" o:connecttype="rect"/>
+            <o:lock v:ext="edit" aspectratio="t"/>
+          </v:shapetype>
+          <v:shape id="_x0000_i1025" type="#_x0000_t75" style="width:478.5pt;height:137.25pt" filled="t">
+            <v:fill color2="black"/>
+            <v:imagedata r:id="rId30" o:title=""/>
+          </v:shape>
+        </w:pict>
       </w:r>
     </w:p>
     <w:p/>
     <w:p/>
     <w:p>
       <w:r>
-        <w:t>In our system, we have the client program and server framework. Server framework controls several programs, like the game itself. Video is captured, encoded and streamed over network connection.  Client program receives the video stream, shows it on screen and sends user's controls to server over the connection using UDP data packets. There are also some features to address the possibility of connection loss, such as automatic reconnect.</w:t>
-      </w:r>
-    </w:p>
-    <w:p>
-      <w:pPr>
-        <w:pStyle w:val="Heading1"/>
+        <w:t xml:space="preserve">In our system, we have the client program and server framework. Server framework controls several </w:t>
+      </w:r>
+      <w:r>
+        <w:t xml:space="preserve">programs, like the game itself. </w:t>
+      </w:r>
+      <w:r>
+        <w:t>Video is captured, encoded and streamed over network connection.  Client program receives the video stream</w:t>
+      </w:r>
+      <w:r>
+        <w:t>, shows it on screen</w:t>
+      </w:r>
+      <w:r>
+        <w:t xml:space="preserve"> and sends user's controls to server over the connection using UDP data packets. </w:t>
+      </w:r>
+      <w:r>
+        <w:t>There are also some features to address the possibility of connection loss, such as automatic reconnect.</w:t>
+      </w:r>
+    </w:p>
+    <w:p>
+      <w:pPr>
+        <w:pStyle w:val="Otsikko1"/>
         <w:pageBreakBefore/>
         <w:rPr>
           <w:lang w:val="en-US"/>
@@ -1484,7 +1571,7 @@
     </w:p>
     <w:p>
       <w:pPr>
-        <w:pStyle w:val="Heading2"/>
+        <w:pStyle w:val="Otsikko2"/>
       </w:pPr>
       <w:r>
         <w:t xml:space="preserve"> Use Case diagram</w:t>
@@ -1500,57 +1587,12 @@
     </w:p>
     <w:p>
       <w:r>
-        <w:rPr>
-          <w:noProof/>
-          <w:lang w:val="en-US" w:eastAsia="en-US"/>
-        </w:rPr>
-        <w:drawing>
-          <wp:inline distT="0" distB="0" distL="0" distR="0">
-            <wp:extent cx="6070600" cy="2667000"/>
-            <wp:effectExtent l="25400" t="0" r="0" b="0"/>
-            <wp:docPr id="2" name="Picture 2"/>
-            <wp:cNvGraphicFramePr>
-              <a:graphicFrameLocks xmlns:a="http://schemas.openxmlformats.org/drawingml/2006/main" noChangeAspect="1"/>
-            </wp:cNvGraphicFramePr>
-            <a:graphic xmlns:a="http://schemas.openxmlformats.org/drawingml/2006/main">
-              <a:graphicData uri="http://schemas.openxmlformats.org/drawingml/2006/picture">
-                <pic:pic xmlns:pic="http://schemas.openxmlformats.org/drawingml/2006/picture">
-                  <pic:nvPicPr>
-                    <pic:cNvPr id="0" name="Picture 2"/>
-                    <pic:cNvPicPr>
-                      <a:picLocks noChangeAspect="1" noChangeArrowheads="1"/>
-                    </pic:cNvPicPr>
-                  </pic:nvPicPr>
-                  <pic:blipFill>
-                    <a:blip r:embed="rId31"/>
-                    <a:srcRect/>
-                    <a:stretch>
-                      <a:fillRect/>
-                    </a:stretch>
-                  </pic:blipFill>
-                  <pic:spPr bwMode="auto">
-                    <a:xfrm>
-                      <a:off x="0" y="0"/>
-                      <a:ext cx="6070600" cy="2667000"/>
-                    </a:xfrm>
-                    <a:prstGeom prst="rect">
-                      <a:avLst/>
-                    </a:prstGeom>
-                    <a:solidFill>
-                      <a:srgbClr val="FFFFFF"/>
-                    </a:solidFill>
-                    <a:ln w="9525">
-                      <a:noFill/>
-                      <a:miter lim="800000"/>
-                      <a:headEnd/>
-                      <a:tailEnd/>
-                    </a:ln>
-                  </pic:spPr>
-                </pic:pic>
-              </a:graphicData>
-            </a:graphic>
-          </wp:inline>
-        </w:drawing>
+        <w:pict>
+          <v:shape id="_x0000_i1026" type="#_x0000_t75" style="width:477.75pt;height:210pt" filled="t">
+            <v:fill color2="black"/>
+            <v:imagedata r:id="rId31" o:title=""/>
+          </v:shape>
+        </w:pict>
       </w:r>
     </w:p>
     <w:p>
@@ -1583,7 +1625,7 @@
     </w:p>
     <w:p>
       <w:pPr>
-        <w:pStyle w:val="Heading2"/>
+        <w:pStyle w:val="Otsikko2"/>
       </w:pPr>
       <w:r>
         <w:t xml:space="preserve"> Use Case description</w:t>
@@ -1599,7 +1641,7 @@
     </w:p>
     <w:p>
       <w:pPr>
-        <w:pStyle w:val="Heading3"/>
+        <w:pStyle w:val="Otsikko3"/>
       </w:pPr>
       <w:r>
         <w:t xml:space="preserve"> Use Case 1: Play the game</w:t>
@@ -1707,6 +1749,12 @@
           <w:lang w:val="en-GB"/>
         </w:rPr>
         <w:tab/>
+      </w:r>
+      <w:r>
+        <w:rPr>
+          <w:sz w:val="20"/>
+          <w:lang w:val="en-GB"/>
+        </w:rPr>
         <w:t>2. When connection is established the game is ready to be played</w:t>
       </w:r>
     </w:p>
@@ -1748,7 +1796,13 @@
           <w:lang w:val="en-GB"/>
         </w:rPr>
         <w:tab/>
-        <w:t>User plays the game and gets satisfying playing experience</w:t>
+      </w:r>
+      <w:r>
+        <w:rPr>
+          <w:sz w:val="20"/>
+          <w:lang w:val="en-GB"/>
+        </w:rPr>
+        <w:t>Satisfying gaming experience is enjoyed by the user.</w:t>
       </w:r>
     </w:p>
     <w:p>
@@ -1763,7 +1817,7 @@
     </w:p>
     <w:p>
       <w:pPr>
-        <w:pStyle w:val="Heading1"/>
+        <w:pStyle w:val="Otsikko1"/>
         <w:rPr>
           <w:lang w:val="en-GB"/>
         </w:rPr>
@@ -1857,7 +1911,7 @@
     </w:p>
     <w:p>
       <w:pPr>
-        <w:pStyle w:val="Heading2"/>
+        <w:pStyle w:val="Otsikko2"/>
         <w:tabs>
           <w:tab w:val="left" w:pos="1582"/>
         </w:tabs>
@@ -2003,7 +2057,7 @@
           </w:tcPr>
           <w:p>
             <w:pPr>
-              <w:pStyle w:val="BodyText"/>
+              <w:pStyle w:val="Leipteksti"/>
               <w:snapToGrid w:val="0"/>
               <w:rPr>
                 <w:b/>
@@ -2030,7 +2084,7 @@
           </w:tcPr>
           <w:p>
             <w:pPr>
-              <w:pStyle w:val="BodyText"/>
+              <w:pStyle w:val="Leipteksti"/>
               <w:snapToGrid w:val="0"/>
               <w:rPr>
                 <w:lang w:val="en-GB"/>
@@ -2056,7 +2110,7 @@
           </w:tcPr>
           <w:p>
             <w:pPr>
-              <w:pStyle w:val="BodyText"/>
+              <w:pStyle w:val="Leipteksti"/>
               <w:snapToGrid w:val="0"/>
               <w:rPr>
                 <w:lang w:val="en-GB"/>
@@ -2083,7 +2137,7 @@
           </w:tcPr>
           <w:p>
             <w:pPr>
-              <w:pStyle w:val="BodyText"/>
+              <w:pStyle w:val="Leipteksti"/>
               <w:snapToGrid w:val="0"/>
               <w:rPr>
                 <w:b/>
@@ -2110,7 +2164,7 @@
           </w:tcPr>
           <w:p>
             <w:pPr>
-              <w:pStyle w:val="BodyText"/>
+              <w:pStyle w:val="Leipteksti"/>
               <w:snapToGrid w:val="0"/>
               <w:rPr>
                 <w:lang w:val="en-GB"/>
@@ -2136,7 +2190,7 @@
           </w:tcPr>
           <w:p>
             <w:pPr>
-              <w:pStyle w:val="BodyText"/>
+              <w:pStyle w:val="Leipteksti"/>
               <w:snapToGrid w:val="0"/>
               <w:rPr>
                 <w:lang w:val="en-GB"/>
@@ -2163,7 +2217,7 @@
           </w:tcPr>
           <w:p>
             <w:pPr>
-              <w:pStyle w:val="BodyText"/>
+              <w:pStyle w:val="Leipteksti"/>
               <w:snapToGrid w:val="0"/>
               <w:rPr>
                 <w:b/>
@@ -2190,7 +2244,7 @@
           </w:tcPr>
           <w:p>
             <w:pPr>
-              <w:pStyle w:val="BodyText"/>
+              <w:pStyle w:val="Leipteksti"/>
               <w:snapToGrid w:val="0"/>
               <w:rPr>
                 <w:lang w:val="en-GB"/>
@@ -2216,7 +2270,7 @@
           </w:tcPr>
           <w:p>
             <w:pPr>
-              <w:pStyle w:val="BodyText"/>
+              <w:pStyle w:val="Leipteksti"/>
               <w:snapToGrid w:val="0"/>
               <w:rPr>
                 <w:lang w:val="en-GB"/>
@@ -2242,7 +2296,7 @@
           </w:tcPr>
           <w:p>
             <w:pPr>
-              <w:pStyle w:val="BodyText"/>
+              <w:pStyle w:val="Leipteksti"/>
               <w:snapToGrid w:val="0"/>
               <w:rPr>
                 <w:b/>
@@ -2268,7 +2322,7 @@
           </w:tcPr>
           <w:p>
             <w:pPr>
-              <w:pStyle w:val="BodyText"/>
+              <w:pStyle w:val="Leipteksti"/>
               <w:snapToGrid w:val="0"/>
               <w:rPr>
                 <w:lang w:val="en-GB"/>
@@ -2293,7 +2347,7 @@
           </w:tcPr>
           <w:p>
             <w:pPr>
-              <w:pStyle w:val="BodyText"/>
+              <w:pStyle w:val="Leipteksti"/>
               <w:snapToGrid w:val="0"/>
               <w:rPr>
                 <w:lang w:val="en-GB"/>
@@ -2311,7 +2365,7 @@
     </w:tbl>
     <w:p>
       <w:pPr>
-        <w:pStyle w:val="Heading2"/>
+        <w:pStyle w:val="Otsikko2"/>
         <w:tabs>
           <w:tab w:val="left" w:pos="1582"/>
         </w:tabs>
@@ -2483,7 +2537,7 @@
           </w:tcPr>
           <w:p>
             <w:pPr>
-              <w:pStyle w:val="BodyText"/>
+              <w:pStyle w:val="Leipteksti"/>
               <w:snapToGrid w:val="0"/>
               <w:rPr>
                 <w:b/>
@@ -2510,7 +2564,7 @@
           </w:tcPr>
           <w:p>
             <w:pPr>
-              <w:pStyle w:val="BodyText"/>
+              <w:pStyle w:val="Leipteksti"/>
               <w:snapToGrid w:val="0"/>
               <w:rPr>
                 <w:lang w:val="en-GB"/>
@@ -2535,7 +2589,7 @@
           </w:tcPr>
           <w:p>
             <w:pPr>
-              <w:pStyle w:val="BodyText"/>
+              <w:pStyle w:val="Leipteksti"/>
               <w:snapToGrid w:val="0"/>
               <w:rPr>
                 <w:lang w:val="en-GB"/>
@@ -2561,7 +2615,7 @@
           </w:tcPr>
           <w:p>
             <w:pPr>
-              <w:pStyle w:val="BodyText"/>
+              <w:pStyle w:val="Leipteksti"/>
               <w:snapToGrid w:val="0"/>
               <w:rPr>
                 <w:lang w:val="en-GB"/>
@@ -2588,7 +2642,7 @@
           </w:tcPr>
           <w:p>
             <w:pPr>
-              <w:pStyle w:val="BodyText"/>
+              <w:pStyle w:val="Leipteksti"/>
               <w:snapToGrid w:val="0"/>
               <w:rPr>
                 <w:b/>
@@ -2615,7 +2669,7 @@
           </w:tcPr>
           <w:p>
             <w:pPr>
-              <w:pStyle w:val="BodyText"/>
+              <w:pStyle w:val="Leipteksti"/>
               <w:snapToGrid w:val="0"/>
               <w:rPr>
                 <w:lang w:val="en-GB"/>
@@ -2640,7 +2694,7 @@
           </w:tcPr>
           <w:p>
             <w:pPr>
-              <w:pStyle w:val="BodyText"/>
+              <w:pStyle w:val="Leipteksti"/>
               <w:snapToGrid w:val="0"/>
               <w:rPr>
                 <w:lang w:val="en-GB"/>
@@ -2666,7 +2720,7 @@
           </w:tcPr>
           <w:p>
             <w:pPr>
-              <w:pStyle w:val="BodyText"/>
+              <w:pStyle w:val="Leipteksti"/>
               <w:snapToGrid w:val="0"/>
               <w:rPr>
                 <w:lang w:val="en-GB"/>
@@ -2693,7 +2747,7 @@
           </w:tcPr>
           <w:p>
             <w:pPr>
-              <w:pStyle w:val="BodyText"/>
+              <w:pStyle w:val="Leipteksti"/>
               <w:snapToGrid w:val="0"/>
               <w:rPr>
                 <w:b/>
@@ -2720,7 +2774,7 @@
           </w:tcPr>
           <w:p>
             <w:pPr>
-              <w:pStyle w:val="BodyText"/>
+              <w:pStyle w:val="Leipteksti"/>
               <w:snapToGrid w:val="0"/>
               <w:rPr>
                 <w:lang w:val="en-GB"/>
@@ -2745,7 +2799,7 @@
           </w:tcPr>
           <w:p>
             <w:pPr>
-              <w:pStyle w:val="BodyText"/>
+              <w:pStyle w:val="Leipteksti"/>
               <w:snapToGrid w:val="0"/>
               <w:rPr>
                 <w:lang w:val="en-GB"/>
@@ -2771,7 +2825,7 @@
           </w:tcPr>
           <w:p>
             <w:pPr>
-              <w:pStyle w:val="BodyText"/>
+              <w:pStyle w:val="Leipteksti"/>
               <w:snapToGrid w:val="0"/>
               <w:rPr>
                 <w:lang w:val="en-GB"/>
@@ -2797,7 +2851,7 @@
           </w:tcPr>
           <w:p>
             <w:pPr>
-              <w:pStyle w:val="BodyText"/>
+              <w:pStyle w:val="Leipteksti"/>
               <w:snapToGrid w:val="0"/>
               <w:rPr>
                 <w:b/>
@@ -2823,7 +2877,7 @@
           </w:tcPr>
           <w:p>
             <w:pPr>
-              <w:pStyle w:val="BodyText"/>
+              <w:pStyle w:val="Leipteksti"/>
               <w:snapToGrid w:val="0"/>
               <w:rPr>
                 <w:lang w:val="en-GB"/>
@@ -2847,7 +2901,7 @@
           </w:tcPr>
           <w:p>
             <w:pPr>
-              <w:pStyle w:val="BodyText"/>
+              <w:pStyle w:val="Leipteksti"/>
               <w:snapToGrid w:val="0"/>
               <w:rPr>
                 <w:lang w:val="en-GB"/>
@@ -2872,7 +2926,7 @@
           </w:tcPr>
           <w:p>
             <w:pPr>
-              <w:pStyle w:val="BodyText"/>
+              <w:pStyle w:val="Leipteksti"/>
               <w:snapToGrid w:val="0"/>
               <w:rPr>
                 <w:lang w:val="en-GB"/>
@@ -2898,7 +2952,7 @@
           </w:tcPr>
           <w:p>
             <w:pPr>
-              <w:pStyle w:val="BodyText"/>
+              <w:pStyle w:val="Leipteksti"/>
               <w:snapToGrid w:val="0"/>
               <w:rPr>
                 <w:b/>
@@ -2924,7 +2978,7 @@
           </w:tcPr>
           <w:p>
             <w:pPr>
-              <w:pStyle w:val="BodyText"/>
+              <w:pStyle w:val="Leipteksti"/>
               <w:snapToGrid w:val="0"/>
               <w:rPr>
                 <w:lang w:val="en-GB"/>
@@ -2948,7 +3002,7 @@
           </w:tcPr>
           <w:p>
             <w:pPr>
-              <w:pStyle w:val="BodyText"/>
+              <w:pStyle w:val="Leipteksti"/>
               <w:snapToGrid w:val="0"/>
               <w:rPr>
                 <w:lang w:val="en-GB"/>
@@ -2973,7 +3027,7 @@
           </w:tcPr>
           <w:p>
             <w:pPr>
-              <w:pStyle w:val="BodyText"/>
+              <w:pStyle w:val="Leipteksti"/>
               <w:snapToGrid w:val="0"/>
               <w:rPr>
                 <w:lang w:val="en-GB"/>
@@ -2999,7 +3053,7 @@
           </w:tcPr>
           <w:p>
             <w:pPr>
-              <w:pStyle w:val="BodyText"/>
+              <w:pStyle w:val="Leipteksti"/>
               <w:snapToGrid w:val="0"/>
               <w:rPr>
                 <w:b/>
@@ -3025,7 +3079,7 @@
           </w:tcPr>
           <w:p>
             <w:pPr>
-              <w:pStyle w:val="BodyText"/>
+              <w:pStyle w:val="Leipteksti"/>
               <w:snapToGrid w:val="0"/>
               <w:rPr>
                 <w:lang w:val="en-GB"/>
@@ -3049,7 +3103,7 @@
           </w:tcPr>
           <w:p>
             <w:pPr>
-              <w:pStyle w:val="BodyText"/>
+              <w:pStyle w:val="Leipteksti"/>
               <w:snapToGrid w:val="0"/>
               <w:rPr>
                 <w:lang w:val="en-GB"/>
@@ -3074,7 +3128,7 @@
           </w:tcPr>
           <w:p>
             <w:pPr>
-              <w:pStyle w:val="BodyText"/>
+              <w:pStyle w:val="Leipteksti"/>
               <w:snapToGrid w:val="0"/>
               <w:rPr>
                 <w:lang w:val="en-GB"/>
@@ -3100,7 +3154,7 @@
           </w:tcPr>
           <w:p>
             <w:pPr>
-              <w:pStyle w:val="BodyText"/>
+              <w:pStyle w:val="Leipteksti"/>
               <w:snapToGrid w:val="0"/>
               <w:rPr>
                 <w:b/>
@@ -3126,7 +3180,7 @@
           </w:tcPr>
           <w:p>
             <w:pPr>
-              <w:pStyle w:val="BodyText"/>
+              <w:pStyle w:val="Leipteksti"/>
               <w:snapToGrid w:val="0"/>
               <w:rPr>
                 <w:lang w:val="en-GB"/>
@@ -3150,7 +3204,7 @@
           </w:tcPr>
           <w:p>
             <w:pPr>
-              <w:pStyle w:val="BodyText"/>
+              <w:pStyle w:val="Leipteksti"/>
               <w:snapToGrid w:val="0"/>
               <w:rPr>
                 <w:lang w:val="en-GB"/>
@@ -3175,7 +3229,7 @@
           </w:tcPr>
           <w:p>
             <w:pPr>
-              <w:pStyle w:val="BodyText"/>
+              <w:pStyle w:val="Leipteksti"/>
               <w:snapToGrid w:val="0"/>
               <w:rPr>
                 <w:lang w:val="en-GB"/>
@@ -3201,7 +3255,7 @@
           </w:tcPr>
           <w:p>
             <w:pPr>
-              <w:pStyle w:val="BodyText"/>
+              <w:pStyle w:val="Leipteksti"/>
               <w:snapToGrid w:val="0"/>
               <w:rPr>
                 <w:b/>
@@ -3227,7 +3281,7 @@
           </w:tcPr>
           <w:p>
             <w:pPr>
-              <w:pStyle w:val="BodyText"/>
+              <w:pStyle w:val="Leipteksti"/>
               <w:snapToGrid w:val="0"/>
               <w:rPr>
                 <w:lang w:val="en-GB"/>
@@ -3251,7 +3305,7 @@
           </w:tcPr>
           <w:p>
             <w:pPr>
-              <w:pStyle w:val="BodyText"/>
+              <w:pStyle w:val="Leipteksti"/>
               <w:snapToGrid w:val="0"/>
               <w:rPr>
                 <w:lang w:val="en-GB"/>
@@ -3276,7 +3330,7 @@
           </w:tcPr>
           <w:p>
             <w:pPr>
-              <w:pStyle w:val="BodyText"/>
+              <w:pStyle w:val="Leipteksti"/>
               <w:snapToGrid w:val="0"/>
               <w:rPr>
                 <w:lang w:val="en-GB"/>
@@ -3304,7 +3358,7 @@
     </w:p>
     <w:p>
       <w:pPr>
-        <w:pStyle w:val="Heading2"/>
+        <w:pStyle w:val="Otsikko2"/>
         <w:jc w:val="both"/>
       </w:pPr>
       <w:r>
@@ -3313,7 +3367,7 @@
     </w:p>
     <w:p>
       <w:pPr>
-        <w:pStyle w:val="Heading3"/>
+        <w:pStyle w:val="Otsikko3"/>
         <w:jc w:val="both"/>
       </w:pPr>
       <w:r>
@@ -3330,12 +3384,39 @@
         <w:jc w:val="both"/>
       </w:pPr>
       <w:r>
-        <w:t>Server computer and client computer that are connected via some kind of network connection. In our demo case two laptops connected to each other by an Ethernet cable.</w:t>
-      </w:r>
-    </w:p>
-    <w:p>
-      <w:pPr>
-        <w:pStyle w:val="Heading3"/>
+        <w:t>The operating environment has at least two computers, s</w:t>
+      </w:r>
+      <w:r>
+        <w:t>erver</w:t>
+      </w:r>
+      <w:r>
+        <w:t xml:space="preserve"> and </w:t>
+      </w:r>
+      <w:r>
+        <w:t>client</w:t>
+      </w:r>
+      <w:r>
+        <w:t>. They</w:t>
+      </w:r>
+      <w:r>
+        <w:t xml:space="preserve"> are connected via some kind of </w:t>
+      </w:r>
+      <w:r>
+        <w:t xml:space="preserve">fast </w:t>
+      </w:r>
+      <w:r>
+        <w:t>network connection. In our demo case</w:t>
+      </w:r>
+      <w:r>
+        <w:t xml:space="preserve"> we will have</w:t>
+      </w:r>
+      <w:r>
+        <w:t xml:space="preserve"> two laptops connected to each other by an Ethernet cable.</w:t>
+      </w:r>
+    </w:p>
+    <w:p>
+      <w:pPr>
+        <w:pStyle w:val="Otsikko3"/>
         <w:jc w:val="both"/>
       </w:pPr>
       <w:r>
@@ -3355,12 +3436,18 @@
         <w:jc w:val="both"/>
       </w:pPr>
       <w:r>
-        <w:t>Server software is run on Ubuntu Linux operating system. For the client are two choices, either Windows 7 or Ubuntu.</w:t>
-      </w:r>
-    </w:p>
-    <w:p>
-      <w:pPr>
-        <w:pStyle w:val="Heading3"/>
+        <w:t xml:space="preserve">Server software is run on Ubuntu </w:t>
+      </w:r>
+      <w:r>
+        <w:t>Linux</w:t>
+      </w:r>
+      <w:r>
+        <w:t xml:space="preserve"> operating system. For the client are two choices, either Windows 7 or Ubuntu.</w:t>
+      </w:r>
+    </w:p>
+    <w:p>
+      <w:pPr>
+        <w:pStyle w:val="Otsikko3"/>
         <w:jc w:val="both"/>
       </w:pPr>
       <w:r>
@@ -3373,12 +3460,18 @@
         <w:jc w:val="both"/>
       </w:pPr>
       <w:r>
-        <w:t xml:space="preserve">Both platforms, server and client, have to have enough power to run the game or the client program. Video compression takes quite a lot of processor capacity so the server computer should have high performance and efficient compression has to be used. </w:t>
-      </w:r>
-    </w:p>
-    <w:p>
-      <w:pPr>
-        <w:pStyle w:val="Heading3"/>
+        <w:t>Both platforms, server and client,</w:t>
+      </w:r>
+      <w:r>
+        <w:t xml:space="preserve"> do</w:t>
+      </w:r>
+      <w:r>
+        <w:t xml:space="preserve"> have to have enough power to run the game or the client program. Video compression takes quite a lot of processor capacity so the server computer should have high performance and efficient compression has to be used. </w:t>
+      </w:r>
+    </w:p>
+    <w:p>
+      <w:pPr>
+        <w:pStyle w:val="Otsikko3"/>
         <w:jc w:val="both"/>
       </w:pPr>
       <w:r>
@@ -3392,30 +3485,18 @@
     </w:p>
     <w:p>
       <w:pPr>
-        <w:pStyle w:val="DocInfo"/>
-      </w:pPr>
-      <w:r>
-        <w:t xml:space="preserve">The fundamentals of cloud gaming means that data is send through network connection. That brings many complications in programming. Main problem is to handle the situation when connection is lost. The problem can be solved just simply by reconnecting client to server. Also, there can be other problems in connection, like high latency. If video stream or controls packages are lost, situation should be handled. On platform and software, problem is simply to avoid all bugs. Server or client should not crash in any time because of bad coding or malicious user input. ved By: </w:t>
-      </w:r>
-    </w:p>
-    <w:p>
-      <w:pPr>
-        <w:pStyle w:val="DocInfo"/>
-      </w:pPr>
-    </w:p>
-    <w:p/>
-    <w:p/>
-    <w:p>
-      <w:pPr>
         <w:jc w:val="both"/>
       </w:pPr>
+      <w:r>
+        <w:t xml:space="preserve">The fundamentals of cloud gaming means that data is send through network connection. That brings many complications in programming. Main problem is to handle the situation when connection is lost. The problem can be solved just simply by reconnecting client to server. Also, there can be other problems in connection, like high latency. If video stream or controls packages are lost, situation should be handled. On platform and software, problem is simply to avoid all bugs. Server or client should not crash in any time because of bad coding or malicious user input. </w:t>
+      </w:r>
     </w:p>
     <w:sectPr>
       <w:headerReference w:type="even" r:id="rId32"/>
       <w:headerReference w:type="default" r:id="rId33"/>
       <w:footerReference w:type="first" r:id="rId34"/>
       <w:pgSz w:w="11905" w:h="16837"/>
-      <w:pgMar w:top="2223" w:right="1168" w:bottom="1077" w:left="1168" w:header="709" w:gutter="0"/>
+      <w:pgMar w:top="2223" w:right="1168" w:bottom="1077" w:left="1168" w:header="709" w:footer="720" w:gutter="0"/>
       <w:cols w:space="708"/>
       <w:docGrid w:linePitch="360"/>
     </w:sectPr>
@@ -3424,7 +3505,7 @@
 </file>
 
 <file path=word/endnotes.xml><?xml version="1.0" encoding="utf-8"?>
-<w:endnotes xmlns:mo="http://schemas.microsoft.com/office/mac/office/2008/main" xmlns:ve="http://schemas.openxmlformats.org/markup-compatibility/2006" xmlns:mv="urn:schemas-microsoft-com:mac:vml" xmlns:o="urn:schemas-microsoft-com:office:office" xmlns:r="http://schemas.openxmlformats.org/officeDocument/2006/relationships" xmlns:m="http://schemas.openxmlformats.org/officeDocument/2006/math" xmlns:v="urn:schemas-microsoft-com:vml" xmlns:wp="http://schemas.openxmlformats.org/drawingml/2006/wordprocessingDrawing" xmlns:w10="urn:schemas-microsoft-com:office:word" xmlns:w="http://schemas.openxmlformats.org/wordprocessingml/2006/main" xmlns:wne="http://schemas.microsoft.com/office/word/2006/wordml">
+<w:endnotes xmlns:ve="http://schemas.openxmlformats.org/markup-compatibility/2006" xmlns:o="urn:schemas-microsoft-com:office:office" xmlns:r="http://schemas.openxmlformats.org/officeDocument/2006/relationships" xmlns:m="http://schemas.openxmlformats.org/officeDocument/2006/math" xmlns:v="urn:schemas-microsoft-com:vml" xmlns:wp="http://schemas.openxmlformats.org/drawingml/2006/wordprocessingDrawing" xmlns:w10="urn:schemas-microsoft-com:office:word" xmlns:w="http://schemas.openxmlformats.org/wordprocessingml/2006/main" xmlns:wne="http://schemas.microsoft.com/office/word/2006/wordml">
   <w:endnote w:type="separator" w:id="-1">
     <w:p>
       <w:r>
@@ -3441,124 +3522,84 @@
   </w:endnote>
   <w:endnote w:type="continuationNotice" w:id="1">
     <w:p/>
-    <w:p>
-      <w:r>
-        <w:t>*</w:t>
-      </w:r>
-    </w:p>
-    <w:p>
-      <w:r>
-        <w:t>*</w:t>
-      </w:r>
-      <w:r>
-        <w:t>*</w:t>
-      </w:r>
-      <w:r>
-        <w:t>*</w:t>
-      </w:r>
-      <w:r>
-        <w:t>*</w:t>
-      </w:r>
-      <w:r>
-        <w:t>*</w:t>
-      </w:r>
-      <w:r>
-        <w:t>*</w:t>
-      </w:r>
-      <w:r>
-        <w:t>*</w:t>
-      </w:r>
-    </w:p>
+    <w:p/>
+    <w:p/>
   </w:endnote>
 </w:endnotes>
 </file>
 
 <file path=word/footer1.xml><?xml version="1.0" encoding="utf-8"?>
-<w:ftr xmlns:mo="http://schemas.microsoft.com/office/mac/office/2008/main" xmlns:ve="http://schemas.openxmlformats.org/markup-compatibility/2006" xmlns:mv="urn:schemas-microsoft-com:mac:vml" xmlns:o="urn:schemas-microsoft-com:office:office" xmlns:r="http://schemas.openxmlformats.org/officeDocument/2006/relationships" xmlns:m="http://schemas.openxmlformats.org/officeDocument/2006/math" xmlns:v="urn:schemas-microsoft-com:vml" xmlns:wp="http://schemas.openxmlformats.org/drawingml/2006/wordprocessingDrawing" xmlns:w10="urn:schemas-microsoft-com:office:word" xmlns:w="http://schemas.openxmlformats.org/wordprocessingml/2006/main" xmlns:wne="http://schemas.microsoft.com/office/word/2006/wordml">
-  <w:p>
-    <w:r>
-      <w:t>*</w:t>
-    </w:r>
-  </w:p>
+<w:ftr xmlns:ve="http://schemas.openxmlformats.org/markup-compatibility/2006" xmlns:o="urn:schemas-microsoft-com:office:office" xmlns:r="http://schemas.openxmlformats.org/officeDocument/2006/relationships" xmlns:m="http://schemas.openxmlformats.org/officeDocument/2006/math" xmlns:v="urn:schemas-microsoft-com:vml" xmlns:wp="http://schemas.openxmlformats.org/drawingml/2006/wordprocessingDrawing" xmlns:w10="urn:schemas-microsoft-com:office:word" xmlns:w="http://schemas.openxmlformats.org/wordprocessingml/2006/main" xmlns:wne="http://schemas.microsoft.com/office/word/2006/wordml">
+  <w:p/>
 </w:ftr>
 </file>
 
 <file path=word/footer10.xml><?xml version="1.0" encoding="utf-8"?>
-<w:ftr xmlns:mo="http://schemas.microsoft.com/office/mac/office/2008/main" xmlns:ve="http://schemas.openxmlformats.org/markup-compatibility/2006" xmlns:mv="urn:schemas-microsoft-com:mac:vml" xmlns:o="urn:schemas-microsoft-com:office:office" xmlns:r="http://schemas.openxmlformats.org/officeDocument/2006/relationships" xmlns:m="http://schemas.openxmlformats.org/officeDocument/2006/math" xmlns:v="urn:schemas-microsoft-com:vml" xmlns:wp="http://schemas.openxmlformats.org/drawingml/2006/wordprocessingDrawing" xmlns:w10="urn:schemas-microsoft-com:office:word" xmlns:w="http://schemas.openxmlformats.org/wordprocessingml/2006/main" xmlns:wne="http://schemas.microsoft.com/office/word/2006/wordml"/>
+<w:ftr xmlns:ve="http://schemas.openxmlformats.org/markup-compatibility/2006" xmlns:o="urn:schemas-microsoft-com:office:office" xmlns:r="http://schemas.openxmlformats.org/officeDocument/2006/relationships" xmlns:m="http://schemas.openxmlformats.org/officeDocument/2006/math" xmlns:v="urn:schemas-microsoft-com:vml" xmlns:wp="http://schemas.openxmlformats.org/drawingml/2006/wordprocessingDrawing" xmlns:w10="urn:schemas-microsoft-com:office:word" xmlns:w="http://schemas.openxmlformats.org/wordprocessingml/2006/main" xmlns:wne="http://schemas.microsoft.com/office/word/2006/wordml"/>
 </file>
 
 <file path=word/footer11.xml><?xml version="1.0" encoding="utf-8"?>
-<w:ftr xmlns:mo="http://schemas.microsoft.com/office/mac/office/2008/main" xmlns:ve="http://schemas.openxmlformats.org/markup-compatibility/2006" xmlns:mv="urn:schemas-microsoft-com:mac:vml" xmlns:o="urn:schemas-microsoft-com:office:office" xmlns:r="http://schemas.openxmlformats.org/officeDocument/2006/relationships" xmlns:m="http://schemas.openxmlformats.org/officeDocument/2006/math" xmlns:v="urn:schemas-microsoft-com:vml" xmlns:wp="http://schemas.openxmlformats.org/drawingml/2006/wordprocessingDrawing" xmlns:w10="urn:schemas-microsoft-com:office:word" xmlns:w="http://schemas.openxmlformats.org/wordprocessingml/2006/main" xmlns:wne="http://schemas.microsoft.com/office/word/2006/wordml"/>
+<w:ftr xmlns:ve="http://schemas.openxmlformats.org/markup-compatibility/2006" xmlns:o="urn:schemas-microsoft-com:office:office" xmlns:r="http://schemas.openxmlformats.org/officeDocument/2006/relationships" xmlns:m="http://schemas.openxmlformats.org/officeDocument/2006/math" xmlns:v="urn:schemas-microsoft-com:vml" xmlns:wp="http://schemas.openxmlformats.org/drawingml/2006/wordprocessingDrawing" xmlns:w10="urn:schemas-microsoft-com:office:word" xmlns:w="http://schemas.openxmlformats.org/wordprocessingml/2006/main" xmlns:wne="http://schemas.microsoft.com/office/word/2006/wordml"/>
 </file>
 
 <file path=word/footer12.xml><?xml version="1.0" encoding="utf-8"?>
-<w:ftr xmlns:mo="http://schemas.microsoft.com/office/mac/office/2008/main" xmlns:ve="http://schemas.openxmlformats.org/markup-compatibility/2006" xmlns:mv="urn:schemas-microsoft-com:mac:vml" xmlns:o="urn:schemas-microsoft-com:office:office" xmlns:r="http://schemas.openxmlformats.org/officeDocument/2006/relationships" xmlns:m="http://schemas.openxmlformats.org/officeDocument/2006/math" xmlns:v="urn:schemas-microsoft-com:vml" xmlns:wp="http://schemas.openxmlformats.org/drawingml/2006/wordprocessingDrawing" xmlns:w10="urn:schemas-microsoft-com:office:word" xmlns:w="http://schemas.openxmlformats.org/wordprocessingml/2006/main" xmlns:wne="http://schemas.microsoft.com/office/word/2006/wordml">
+<w:ftr xmlns:ve="http://schemas.openxmlformats.org/markup-compatibility/2006" xmlns:o="urn:schemas-microsoft-com:office:office" xmlns:r="http://schemas.openxmlformats.org/officeDocument/2006/relationships" xmlns:m="http://schemas.openxmlformats.org/officeDocument/2006/math" xmlns:v="urn:schemas-microsoft-com:vml" xmlns:wp="http://schemas.openxmlformats.org/drawingml/2006/wordprocessingDrawing" xmlns:w10="urn:schemas-microsoft-com:office:word" xmlns:w="http://schemas.openxmlformats.org/wordprocessingml/2006/main" xmlns:wne="http://schemas.microsoft.com/office/word/2006/wordml">
   <w:p>
     <w:r>
-      <w:t>*</w:t>
+      <w:continuationSeparator/>
     </w:r>
+  </w:p>
+  <w:p/>
+  <w:p>
     <w:r>
-      <w:t>*</w:t>
+      <w:separator/>
     </w:r>
+  </w:p>
+  <w:p/>
+  <w:p>
     <w:r>
-      <w:t>*</w:t>
-    </w:r>
-    <w:r>
-      <w:t>*</w:t>
-    </w:r>
-    <w:r>
-      <w:t>*</w:t>
-    </w:r>
-    <w:r>
-      <w:t>*</w:t>
-    </w:r>
-    <w:r>
-      <w:t>*</w:t>
+      <w:continuationSeparator/>
     </w:r>
   </w:p>
 </w:ftr>
 </file>
 
 <file path=word/footer2.xml><?xml version="1.0" encoding="utf-8"?>
-<w:ftr xmlns:mo="http://schemas.microsoft.com/office/mac/office/2008/main" xmlns:ve="http://schemas.openxmlformats.org/markup-compatibility/2006" xmlns:mv="urn:schemas-microsoft-com:mac:vml" xmlns:o="urn:schemas-microsoft-com:office:office" xmlns:r="http://schemas.openxmlformats.org/officeDocument/2006/relationships" xmlns:m="http://schemas.openxmlformats.org/officeDocument/2006/math" xmlns:v="urn:schemas-microsoft-com:vml" xmlns:wp="http://schemas.openxmlformats.org/drawingml/2006/wordprocessingDrawing" xmlns:w10="urn:schemas-microsoft-com:office:word" xmlns:w="http://schemas.openxmlformats.org/wordprocessingml/2006/main" xmlns:wne="http://schemas.microsoft.com/office/word/2006/wordml">
-  <w:p>
-    <w:r>
-      <w:t>*</w:t>
-    </w:r>
-  </w:p>
+<w:ftr xmlns:ve="http://schemas.openxmlformats.org/markup-compatibility/2006" xmlns:o="urn:schemas-microsoft-com:office:office" xmlns:r="http://schemas.openxmlformats.org/officeDocument/2006/relationships" xmlns:m="http://schemas.openxmlformats.org/officeDocument/2006/math" xmlns:v="urn:schemas-microsoft-com:vml" xmlns:wp="http://schemas.openxmlformats.org/drawingml/2006/wordprocessingDrawing" xmlns:w10="urn:schemas-microsoft-com:office:word" xmlns:w="http://schemas.openxmlformats.org/wordprocessingml/2006/main" xmlns:wne="http://schemas.microsoft.com/office/word/2006/wordml">
+  <w:p/>
 </w:ftr>
 </file>
 
 <file path=word/footer3.xml><?xml version="1.0" encoding="utf-8"?>
-<w:ftr xmlns:mo="http://schemas.microsoft.com/office/mac/office/2008/main" xmlns:ve="http://schemas.openxmlformats.org/markup-compatibility/2006" xmlns:mv="urn:schemas-microsoft-com:mac:vml" xmlns:o="urn:schemas-microsoft-com:office:office" xmlns:r="http://schemas.openxmlformats.org/officeDocument/2006/relationships" xmlns:m="http://schemas.openxmlformats.org/officeDocument/2006/math" xmlns:v="urn:schemas-microsoft-com:vml" xmlns:wp="http://schemas.openxmlformats.org/drawingml/2006/wordprocessingDrawing" xmlns:w10="urn:schemas-microsoft-com:office:word" xmlns:w="http://schemas.openxmlformats.org/wordprocessingml/2006/main" xmlns:wne="http://schemas.microsoft.com/office/word/2006/wordml"/>
+<w:ftr xmlns:ve="http://schemas.openxmlformats.org/markup-compatibility/2006" xmlns:o="urn:schemas-microsoft-com:office:office" xmlns:r="http://schemas.openxmlformats.org/officeDocument/2006/relationships" xmlns:m="http://schemas.openxmlformats.org/officeDocument/2006/math" xmlns:v="urn:schemas-microsoft-com:vml" xmlns:wp="http://schemas.openxmlformats.org/drawingml/2006/wordprocessingDrawing" xmlns:w10="urn:schemas-microsoft-com:office:word" xmlns:w="http://schemas.openxmlformats.org/wordprocessingml/2006/main" xmlns:wne="http://schemas.microsoft.com/office/word/2006/wordml"/>
 </file>
 
 <file path=word/footer4.xml><?xml version="1.0" encoding="utf-8"?>
-<w:ftr xmlns:mo="http://schemas.microsoft.com/office/mac/office/2008/main" xmlns:ve="http://schemas.openxmlformats.org/markup-compatibility/2006" xmlns:mv="urn:schemas-microsoft-com:mac:vml" xmlns:o="urn:schemas-microsoft-com:office:office" xmlns:r="http://schemas.openxmlformats.org/officeDocument/2006/relationships" xmlns:m="http://schemas.openxmlformats.org/officeDocument/2006/math" xmlns:v="urn:schemas-microsoft-com:vml" xmlns:wp="http://schemas.openxmlformats.org/drawingml/2006/wordprocessingDrawing" xmlns:w10="urn:schemas-microsoft-com:office:word" xmlns:w="http://schemas.openxmlformats.org/wordprocessingml/2006/main" xmlns:wne="http://schemas.microsoft.com/office/word/2006/wordml"/>
+<w:ftr xmlns:ve="http://schemas.openxmlformats.org/markup-compatibility/2006" xmlns:o="urn:schemas-microsoft-com:office:office" xmlns:r="http://schemas.openxmlformats.org/officeDocument/2006/relationships" xmlns:m="http://schemas.openxmlformats.org/officeDocument/2006/math" xmlns:v="urn:schemas-microsoft-com:vml" xmlns:wp="http://schemas.openxmlformats.org/drawingml/2006/wordprocessingDrawing" xmlns:w10="urn:schemas-microsoft-com:office:word" xmlns:w="http://schemas.openxmlformats.org/wordprocessingml/2006/main" xmlns:wne="http://schemas.microsoft.com/office/word/2006/wordml"/>
 </file>
 
 <file path=word/footer5.xml><?xml version="1.0" encoding="utf-8"?>
-<w:ftr xmlns:mo="http://schemas.microsoft.com/office/mac/office/2008/main" xmlns:ve="http://schemas.openxmlformats.org/markup-compatibility/2006" xmlns:mv="urn:schemas-microsoft-com:mac:vml" xmlns:o="urn:schemas-microsoft-com:office:office" xmlns:r="http://schemas.openxmlformats.org/officeDocument/2006/relationships" xmlns:m="http://schemas.openxmlformats.org/officeDocument/2006/math" xmlns:v="urn:schemas-microsoft-com:vml" xmlns:wp="http://schemas.openxmlformats.org/drawingml/2006/wordprocessingDrawing" xmlns:w10="urn:schemas-microsoft-com:office:word" xmlns:w="http://schemas.openxmlformats.org/wordprocessingml/2006/main" xmlns:wne="http://schemas.microsoft.com/office/word/2006/wordml"/>
+<w:ftr xmlns:ve="http://schemas.openxmlformats.org/markup-compatibility/2006" xmlns:o="urn:schemas-microsoft-com:office:office" xmlns:r="http://schemas.openxmlformats.org/officeDocument/2006/relationships" xmlns:m="http://schemas.openxmlformats.org/officeDocument/2006/math" xmlns:v="urn:schemas-microsoft-com:vml" xmlns:wp="http://schemas.openxmlformats.org/drawingml/2006/wordprocessingDrawing" xmlns:w10="urn:schemas-microsoft-com:office:word" xmlns:w="http://schemas.openxmlformats.org/wordprocessingml/2006/main" xmlns:wne="http://schemas.microsoft.com/office/word/2006/wordml"/>
 </file>
 
 <file path=word/footer6.xml><?xml version="1.0" encoding="utf-8"?>
-<w:ftr xmlns:mo="http://schemas.microsoft.com/office/mac/office/2008/main" xmlns:ve="http://schemas.openxmlformats.org/markup-compatibility/2006" xmlns:mv="urn:schemas-microsoft-com:mac:vml" xmlns:o="urn:schemas-microsoft-com:office:office" xmlns:r="http://schemas.openxmlformats.org/officeDocument/2006/relationships" xmlns:m="http://schemas.openxmlformats.org/officeDocument/2006/math" xmlns:v="urn:schemas-microsoft-com:vml" xmlns:wp="http://schemas.openxmlformats.org/drawingml/2006/wordprocessingDrawing" xmlns:w10="urn:schemas-microsoft-com:office:word" xmlns:w="http://schemas.openxmlformats.org/wordprocessingml/2006/main" xmlns:wne="http://schemas.microsoft.com/office/word/2006/wordml"/>
+<w:ftr xmlns:ve="http://schemas.openxmlformats.org/markup-compatibility/2006" xmlns:o="urn:schemas-microsoft-com:office:office" xmlns:r="http://schemas.openxmlformats.org/officeDocument/2006/relationships" xmlns:m="http://schemas.openxmlformats.org/officeDocument/2006/math" xmlns:v="urn:schemas-microsoft-com:vml" xmlns:wp="http://schemas.openxmlformats.org/drawingml/2006/wordprocessingDrawing" xmlns:w10="urn:schemas-microsoft-com:office:word" xmlns:w="http://schemas.openxmlformats.org/wordprocessingml/2006/main" xmlns:wne="http://schemas.microsoft.com/office/word/2006/wordml"/>
 </file>
 
 <file path=word/footer7.xml><?xml version="1.0" encoding="utf-8"?>
-<w:ftr xmlns:mo="http://schemas.microsoft.com/office/mac/office/2008/main" xmlns:ve="http://schemas.openxmlformats.org/markup-compatibility/2006" xmlns:mv="urn:schemas-microsoft-com:mac:vml" xmlns:o="urn:schemas-microsoft-com:office:office" xmlns:r="http://schemas.openxmlformats.org/officeDocument/2006/relationships" xmlns:m="http://schemas.openxmlformats.org/officeDocument/2006/math" xmlns:v="urn:schemas-microsoft-com:vml" xmlns:wp="http://schemas.openxmlformats.org/drawingml/2006/wordprocessingDrawing" xmlns:w10="urn:schemas-microsoft-com:office:word" xmlns:w="http://schemas.openxmlformats.org/wordprocessingml/2006/main" xmlns:wne="http://schemas.microsoft.com/office/word/2006/wordml"/>
+<w:ftr xmlns:ve="http://schemas.openxmlformats.org/markup-compatibility/2006" xmlns:o="urn:schemas-microsoft-com:office:office" xmlns:r="http://schemas.openxmlformats.org/officeDocument/2006/relationships" xmlns:m="http://schemas.openxmlformats.org/officeDocument/2006/math" xmlns:v="urn:schemas-microsoft-com:vml" xmlns:wp="http://schemas.openxmlformats.org/drawingml/2006/wordprocessingDrawing" xmlns:w10="urn:schemas-microsoft-com:office:word" xmlns:w="http://schemas.openxmlformats.org/wordprocessingml/2006/main" xmlns:wne="http://schemas.microsoft.com/office/word/2006/wordml"/>
 </file>
 
 <file path=word/footer8.xml><?xml version="1.0" encoding="utf-8"?>
-<w:ftr xmlns:mo="http://schemas.microsoft.com/office/mac/office/2008/main" xmlns:ve="http://schemas.openxmlformats.org/markup-compatibility/2006" xmlns:mv="urn:schemas-microsoft-com:mac:vml" xmlns:o="urn:schemas-microsoft-com:office:office" xmlns:r="http://schemas.openxmlformats.org/officeDocument/2006/relationships" xmlns:m="http://schemas.openxmlformats.org/officeDocument/2006/math" xmlns:v="urn:schemas-microsoft-com:vml" xmlns:wp="http://schemas.openxmlformats.org/drawingml/2006/wordprocessingDrawing" xmlns:w10="urn:schemas-microsoft-com:office:word" xmlns:w="http://schemas.openxmlformats.org/wordprocessingml/2006/main" xmlns:wne="http://schemas.microsoft.com/office/word/2006/wordml"/>
+<w:ftr xmlns:ve="http://schemas.openxmlformats.org/markup-compatibility/2006" xmlns:o="urn:schemas-microsoft-com:office:office" xmlns:r="http://schemas.openxmlformats.org/officeDocument/2006/relationships" xmlns:m="http://schemas.openxmlformats.org/officeDocument/2006/math" xmlns:v="urn:schemas-microsoft-com:vml" xmlns:wp="http://schemas.openxmlformats.org/drawingml/2006/wordprocessingDrawing" xmlns:w10="urn:schemas-microsoft-com:office:word" xmlns:w="http://schemas.openxmlformats.org/wordprocessingml/2006/main" xmlns:wne="http://schemas.microsoft.com/office/word/2006/wordml"/>
 </file>
 
 <file path=word/footer9.xml><?xml version="1.0" encoding="utf-8"?>
-<w:ftr xmlns:mo="http://schemas.microsoft.com/office/mac/office/2008/main" xmlns:ve="http://schemas.openxmlformats.org/markup-compatibility/2006" xmlns:mv="urn:schemas-microsoft-com:mac:vml" xmlns:o="urn:schemas-microsoft-com:office:office" xmlns:r="http://schemas.openxmlformats.org/officeDocument/2006/relationships" xmlns:m="http://schemas.openxmlformats.org/officeDocument/2006/math" xmlns:v="urn:schemas-microsoft-com:vml" xmlns:wp="http://schemas.openxmlformats.org/drawingml/2006/wordprocessingDrawing" xmlns:w10="urn:schemas-microsoft-com:office:word" xmlns:w="http://schemas.openxmlformats.org/wordprocessingml/2006/main" xmlns:wne="http://schemas.microsoft.com/office/word/2006/wordml"/>
+<w:ftr xmlns:ve="http://schemas.openxmlformats.org/markup-compatibility/2006" xmlns:o="urn:schemas-microsoft-com:office:office" xmlns:r="http://schemas.openxmlformats.org/officeDocument/2006/relationships" xmlns:m="http://schemas.openxmlformats.org/officeDocument/2006/math" xmlns:v="urn:schemas-microsoft-com:vml" xmlns:wp="http://schemas.openxmlformats.org/drawingml/2006/wordprocessingDrawing" xmlns:w10="urn:schemas-microsoft-com:office:word" xmlns:w="http://schemas.openxmlformats.org/wordprocessingml/2006/main" xmlns:wne="http://schemas.microsoft.com/office/word/2006/wordml"/>
 </file>
 
 <file path=word/footnotes.xml><?xml version="1.0" encoding="utf-8"?>
-<w:footnotes xmlns:mo="http://schemas.microsoft.com/office/mac/office/2008/main" xmlns:ve="http://schemas.openxmlformats.org/markup-compatibility/2006" xmlns:mv="urn:schemas-microsoft-com:mac:vml" xmlns:o="urn:schemas-microsoft-com:office:office" xmlns:r="http://schemas.openxmlformats.org/officeDocument/2006/relationships" xmlns:m="http://schemas.openxmlformats.org/officeDocument/2006/math" xmlns:v="urn:schemas-microsoft-com:vml" xmlns:wp="http://schemas.openxmlformats.org/drawingml/2006/wordprocessingDrawing" xmlns:w10="urn:schemas-microsoft-com:office:word" xmlns:w="http://schemas.openxmlformats.org/wordprocessingml/2006/main" xmlns:wne="http://schemas.microsoft.com/office/word/2006/wordml">
+<w:footnotes xmlns:ve="http://schemas.openxmlformats.org/markup-compatibility/2006" xmlns:o="urn:schemas-microsoft-com:office:office" xmlns:r="http://schemas.openxmlformats.org/officeDocument/2006/relationships" xmlns:m="http://schemas.openxmlformats.org/officeDocument/2006/math" xmlns:v="urn:schemas-microsoft-com:vml" xmlns:wp="http://schemas.openxmlformats.org/drawingml/2006/wordprocessingDrawing" xmlns:w10="urn:schemas-microsoft-com:office:word" xmlns:w="http://schemas.openxmlformats.org/wordprocessingml/2006/main" xmlns:wne="http://schemas.microsoft.com/office/word/2006/wordml">
   <w:footnote w:type="separator" w:id="-1">
     <w:p>
       <w:r>
@@ -3577,90 +3618,83 @@
 </file>
 
 <file path=word/header1.xml><?xml version="1.0" encoding="utf-8"?>
-<w:hdr xmlns:mo="http://schemas.microsoft.com/office/mac/office/2008/main" xmlns:ve="http://schemas.openxmlformats.org/markup-compatibility/2006" xmlns:mv="urn:schemas-microsoft-com:mac:vml" xmlns:o="urn:schemas-microsoft-com:office:office" xmlns:r="http://schemas.openxmlformats.org/officeDocument/2006/relationships" xmlns:m="http://schemas.openxmlformats.org/officeDocument/2006/math" xmlns:v="urn:schemas-microsoft-com:vml" xmlns:wp="http://schemas.openxmlformats.org/drawingml/2006/wordprocessingDrawing" xmlns:w10="urn:schemas-microsoft-com:office:word" xmlns:w="http://schemas.openxmlformats.org/wordprocessingml/2006/main" xmlns:wne="http://schemas.microsoft.com/office/word/2006/wordml">
+<w:hdr xmlns:ve="http://schemas.openxmlformats.org/markup-compatibility/2006" xmlns:o="urn:schemas-microsoft-com:office:office" xmlns:r="http://schemas.openxmlformats.org/officeDocument/2006/relationships" xmlns:m="http://schemas.openxmlformats.org/officeDocument/2006/math" xmlns:v="urn:schemas-microsoft-com:vml" xmlns:wp="http://schemas.openxmlformats.org/drawingml/2006/wordprocessingDrawing" xmlns:w10="urn:schemas-microsoft-com:office:word" xmlns:w="http://schemas.openxmlformats.org/wordprocessingml/2006/main" xmlns:wne="http://schemas.microsoft.com/office/word/2006/wordml">
   <w:p>
     <w:r>
-      <w:t>*</w:t>
+      <w:continuationSeparator/>
     </w:r>
   </w:p>
 </w:hdr>
 </file>
 
 <file path=word/header10.xml><?xml version="1.0" encoding="utf-8"?>
-<w:hdr xmlns:mo="http://schemas.microsoft.com/office/mac/office/2008/main" xmlns:ve="http://schemas.openxmlformats.org/markup-compatibility/2006" xmlns:mv="urn:schemas-microsoft-com:mac:vml" xmlns:o="urn:schemas-microsoft-com:office:office" xmlns:r="http://schemas.openxmlformats.org/officeDocument/2006/relationships" xmlns:m="http://schemas.openxmlformats.org/officeDocument/2006/math" xmlns:v="urn:schemas-microsoft-com:vml" xmlns:wp="http://schemas.openxmlformats.org/drawingml/2006/wordprocessingDrawing" xmlns:w10="urn:schemas-microsoft-com:office:word" xmlns:w="http://schemas.openxmlformats.org/wordprocessingml/2006/main" xmlns:wne="http://schemas.microsoft.com/office/word/2006/wordml"/>
+<w:hdr xmlns:ve="http://schemas.openxmlformats.org/markup-compatibility/2006" xmlns:o="urn:schemas-microsoft-com:office:office" xmlns:r="http://schemas.openxmlformats.org/officeDocument/2006/relationships" xmlns:m="http://schemas.openxmlformats.org/officeDocument/2006/math" xmlns:v="urn:schemas-microsoft-com:vml" xmlns:wp="http://schemas.openxmlformats.org/drawingml/2006/wordprocessingDrawing" xmlns:w10="urn:schemas-microsoft-com:office:word" xmlns:w="http://schemas.openxmlformats.org/wordprocessingml/2006/main" xmlns:wne="http://schemas.microsoft.com/office/word/2006/wordml"/>
 </file>
 
 <file path=word/header11.xml><?xml version="1.0" encoding="utf-8"?>
-<w:hdr xmlns:mo="http://schemas.microsoft.com/office/mac/office/2008/main" xmlns:ve="http://schemas.openxmlformats.org/markup-compatibility/2006" xmlns:mv="urn:schemas-microsoft-com:mac:vml" xmlns:o="urn:schemas-microsoft-com:office:office" xmlns:r="http://schemas.openxmlformats.org/officeDocument/2006/relationships" xmlns:m="http://schemas.openxmlformats.org/officeDocument/2006/math" xmlns:v="urn:schemas-microsoft-com:vml" xmlns:wp="http://schemas.openxmlformats.org/drawingml/2006/wordprocessingDrawing" xmlns:w10="urn:schemas-microsoft-com:office:word" xmlns:w="http://schemas.openxmlformats.org/wordprocessingml/2006/main" xmlns:wne="http://schemas.microsoft.com/office/word/2006/wordml"/>
+<w:hdr xmlns:ve="http://schemas.openxmlformats.org/markup-compatibility/2006" xmlns:o="urn:schemas-microsoft-com:office:office" xmlns:r="http://schemas.openxmlformats.org/officeDocument/2006/relationships" xmlns:m="http://schemas.openxmlformats.org/officeDocument/2006/math" xmlns:v="urn:schemas-microsoft-com:vml" xmlns:wp="http://schemas.openxmlformats.org/drawingml/2006/wordprocessingDrawing" xmlns:w10="urn:schemas-microsoft-com:office:word" xmlns:w="http://schemas.openxmlformats.org/wordprocessingml/2006/main" xmlns:wne="http://schemas.microsoft.com/office/word/2006/wordml"/>
 </file>
 
 <file path=word/header12.xml><?xml version="1.0" encoding="utf-8"?>
-<w:hdr xmlns:mo="http://schemas.microsoft.com/office/mac/office/2008/main" xmlns:ve="http://schemas.openxmlformats.org/markup-compatibility/2006" xmlns:mv="urn:schemas-microsoft-com:mac:vml" xmlns:o="urn:schemas-microsoft-com:office:office" xmlns:r="http://schemas.openxmlformats.org/officeDocument/2006/relationships" xmlns:m="http://schemas.openxmlformats.org/officeDocument/2006/math" xmlns:v="urn:schemas-microsoft-com:vml" xmlns:wp="http://schemas.openxmlformats.org/drawingml/2006/wordprocessingDrawing" xmlns:w10="urn:schemas-microsoft-com:office:word" xmlns:w="http://schemas.openxmlformats.org/wordprocessingml/2006/main" xmlns:wne="http://schemas.microsoft.com/office/word/2006/wordml"/>
+<w:hdr xmlns:ve="http://schemas.openxmlformats.org/markup-compatibility/2006" xmlns:o="urn:schemas-microsoft-com:office:office" xmlns:r="http://schemas.openxmlformats.org/officeDocument/2006/relationships" xmlns:m="http://schemas.openxmlformats.org/officeDocument/2006/math" xmlns:v="urn:schemas-microsoft-com:vml" xmlns:wp="http://schemas.openxmlformats.org/drawingml/2006/wordprocessingDrawing" xmlns:w10="urn:schemas-microsoft-com:office:word" xmlns:w="http://schemas.openxmlformats.org/wordprocessingml/2006/main" xmlns:wne="http://schemas.microsoft.com/office/word/2006/wordml"/>
 </file>
 
 <file path=word/header13.xml><?xml version="1.0" encoding="utf-8"?>
-<w:hdr xmlns:mo="http://schemas.microsoft.com/office/mac/office/2008/main" xmlns:ve="http://schemas.openxmlformats.org/markup-compatibility/2006" xmlns:mv="urn:schemas-microsoft-com:mac:vml" xmlns:o="urn:schemas-microsoft-com:office:office" xmlns:r="http://schemas.openxmlformats.org/officeDocument/2006/relationships" xmlns:m="http://schemas.openxmlformats.org/officeDocument/2006/math" xmlns:v="urn:schemas-microsoft-com:vml" xmlns:wp="http://schemas.openxmlformats.org/drawingml/2006/wordprocessingDrawing" xmlns:w10="urn:schemas-microsoft-com:office:word" xmlns:w="http://schemas.openxmlformats.org/wordprocessingml/2006/main" xmlns:wne="http://schemas.microsoft.com/office/word/2006/wordml">
+<w:hdr xmlns:ve="http://schemas.openxmlformats.org/markup-compatibility/2006" xmlns:o="urn:schemas-microsoft-com:office:office" xmlns:r="http://schemas.openxmlformats.org/officeDocument/2006/relationships" xmlns:m="http://schemas.openxmlformats.org/officeDocument/2006/math" xmlns:v="urn:schemas-microsoft-com:vml" xmlns:wp="http://schemas.openxmlformats.org/drawingml/2006/wordprocessingDrawing" xmlns:w10="urn:schemas-microsoft-com:office:word" xmlns:w="http://schemas.openxmlformats.org/wordprocessingml/2006/main" xmlns:wne="http://schemas.microsoft.com/office/word/2006/wordml">
   <w:p>
     <w:r>
-      <w:t>*</w:t>
-    </w:r>
-    <w:r>
-      <w:t>*</w:t>
+      <w:continuationSeparator/>
     </w:r>
   </w:p>
 </w:hdr>
 </file>
 
 <file path=word/header14.xml><?xml version="1.0" encoding="utf-8"?>
-<w:hdr xmlns:mo="http://schemas.microsoft.com/office/mac/office/2008/main" xmlns:ve="http://schemas.openxmlformats.org/markup-compatibility/2006" xmlns:mv="urn:schemas-microsoft-com:mac:vml" xmlns:o="urn:schemas-microsoft-com:office:office" xmlns:r="http://schemas.openxmlformats.org/officeDocument/2006/relationships" xmlns:m="http://schemas.openxmlformats.org/officeDocument/2006/math" xmlns:v="urn:schemas-microsoft-com:vml" xmlns:wp="http://schemas.openxmlformats.org/drawingml/2006/wordprocessingDrawing" xmlns:w10="urn:schemas-microsoft-com:office:word" xmlns:w="http://schemas.openxmlformats.org/wordprocessingml/2006/main" xmlns:wne="http://schemas.microsoft.com/office/word/2006/wordml"/>
+<w:hdr xmlns:ve="http://schemas.openxmlformats.org/markup-compatibility/2006" xmlns:o="urn:schemas-microsoft-com:office:office" xmlns:r="http://schemas.openxmlformats.org/officeDocument/2006/relationships" xmlns:m="http://schemas.openxmlformats.org/officeDocument/2006/math" xmlns:v="urn:schemas-microsoft-com:vml" xmlns:wp="http://schemas.openxmlformats.org/drawingml/2006/wordprocessingDrawing" xmlns:w10="urn:schemas-microsoft-com:office:word" xmlns:w="http://schemas.openxmlformats.org/wordprocessingml/2006/main" xmlns:wne="http://schemas.microsoft.com/office/word/2006/wordml"/>
 </file>
 
 <file path=word/header2.xml><?xml version="1.0" encoding="utf-8"?>
-<w:hdr xmlns:mo="http://schemas.microsoft.com/office/mac/office/2008/main" xmlns:ve="http://schemas.openxmlformats.org/markup-compatibility/2006" xmlns:mv="urn:schemas-microsoft-com:mac:vml" xmlns:o="urn:schemas-microsoft-com:office:office" xmlns:r="http://schemas.openxmlformats.org/officeDocument/2006/relationships" xmlns:m="http://schemas.openxmlformats.org/officeDocument/2006/math" xmlns:v="urn:schemas-microsoft-com:vml" xmlns:wp="http://schemas.openxmlformats.org/drawingml/2006/wordprocessingDrawing" xmlns:w10="urn:schemas-microsoft-com:office:word" xmlns:w="http://schemas.openxmlformats.org/wordprocessingml/2006/main" xmlns:wne="http://schemas.microsoft.com/office/word/2006/wordml">
-  <w:p>
-    <w:r>
-      <w:t>*</w:t>
-    </w:r>
-  </w:p>
+<w:hdr xmlns:ve="http://schemas.openxmlformats.org/markup-compatibility/2006" xmlns:o="urn:schemas-microsoft-com:office:office" xmlns:r="http://schemas.openxmlformats.org/officeDocument/2006/relationships" xmlns:m="http://schemas.openxmlformats.org/officeDocument/2006/math" xmlns:v="urn:schemas-microsoft-com:vml" xmlns:wp="http://schemas.openxmlformats.org/drawingml/2006/wordprocessingDrawing" xmlns:w10="urn:schemas-microsoft-com:office:word" xmlns:w="http://schemas.openxmlformats.org/wordprocessingml/2006/main" xmlns:wne="http://schemas.microsoft.com/office/word/2006/wordml">
+  <w:p/>
 </w:hdr>
 </file>
 
 <file path=word/header3.xml><?xml version="1.0" encoding="utf-8"?>
-<w:hdr xmlns:mo="http://schemas.microsoft.com/office/mac/office/2008/main" xmlns:ve="http://schemas.openxmlformats.org/markup-compatibility/2006" xmlns:mv="urn:schemas-microsoft-com:mac:vml" xmlns:o="urn:schemas-microsoft-com:office:office" xmlns:r="http://schemas.openxmlformats.org/officeDocument/2006/relationships" xmlns:m="http://schemas.openxmlformats.org/officeDocument/2006/math" xmlns:v="urn:schemas-microsoft-com:vml" xmlns:wp="http://schemas.openxmlformats.org/drawingml/2006/wordprocessingDrawing" xmlns:w10="urn:schemas-microsoft-com:office:word" xmlns:w="http://schemas.openxmlformats.org/wordprocessingml/2006/main" xmlns:wne="http://schemas.microsoft.com/office/word/2006/wordml">
+<w:hdr xmlns:ve="http://schemas.openxmlformats.org/markup-compatibility/2006" xmlns:o="urn:schemas-microsoft-com:office:office" xmlns:r="http://schemas.openxmlformats.org/officeDocument/2006/relationships" xmlns:m="http://schemas.openxmlformats.org/officeDocument/2006/math" xmlns:v="urn:schemas-microsoft-com:vml" xmlns:wp="http://schemas.openxmlformats.org/drawingml/2006/wordprocessingDrawing" xmlns:w10="urn:schemas-microsoft-com:office:word" xmlns:w="http://schemas.openxmlformats.org/wordprocessingml/2006/main" xmlns:wne="http://schemas.microsoft.com/office/word/2006/wordml">
   <w:p>
     <w:r>
-      <w:t>*</w:t>
+      <w:continuationSeparator/>
     </w:r>
   </w:p>
 </w:hdr>
 </file>
 
 <file path=word/header4.xml><?xml version="1.0" encoding="utf-8"?>
-<w:hdr xmlns:mo="http://schemas.microsoft.com/office/mac/office/2008/main" xmlns:ve="http://schemas.openxmlformats.org/markup-compatibility/2006" xmlns:mv="urn:schemas-microsoft-com:mac:vml" xmlns:o="urn:schemas-microsoft-com:office:office" xmlns:r="http://schemas.openxmlformats.org/officeDocument/2006/relationships" xmlns:m="http://schemas.openxmlformats.org/officeDocument/2006/math" xmlns:v="urn:schemas-microsoft-com:vml" xmlns:wp="http://schemas.openxmlformats.org/drawingml/2006/wordprocessingDrawing" xmlns:w10="urn:schemas-microsoft-com:office:word" xmlns:w="http://schemas.openxmlformats.org/wordprocessingml/2006/main" xmlns:wne="http://schemas.microsoft.com/office/word/2006/wordml"/>
+<w:hdr xmlns:ve="http://schemas.openxmlformats.org/markup-compatibility/2006" xmlns:o="urn:schemas-microsoft-com:office:office" xmlns:r="http://schemas.openxmlformats.org/officeDocument/2006/relationships" xmlns:m="http://schemas.openxmlformats.org/officeDocument/2006/math" xmlns:v="urn:schemas-microsoft-com:vml" xmlns:wp="http://schemas.openxmlformats.org/drawingml/2006/wordprocessingDrawing" xmlns:w10="urn:schemas-microsoft-com:office:word" xmlns:w="http://schemas.openxmlformats.org/wordprocessingml/2006/main" xmlns:wne="http://schemas.microsoft.com/office/word/2006/wordml"/>
 </file>
 
 <file path=word/header5.xml><?xml version="1.0" encoding="utf-8"?>
-<w:hdr xmlns:mo="http://schemas.microsoft.com/office/mac/office/2008/main" xmlns:ve="http://schemas.openxmlformats.org/markup-compatibility/2006" xmlns:mv="urn:schemas-microsoft-com:mac:vml" xmlns:o="urn:schemas-microsoft-com:office:office" xmlns:r="http://schemas.openxmlformats.org/officeDocument/2006/relationships" xmlns:m="http://schemas.openxmlformats.org/officeDocument/2006/math" xmlns:v="urn:schemas-microsoft-com:vml" xmlns:wp="http://schemas.openxmlformats.org/drawingml/2006/wordprocessingDrawing" xmlns:w10="urn:schemas-microsoft-com:office:word" xmlns:w="http://schemas.openxmlformats.org/wordprocessingml/2006/main" xmlns:wne="http://schemas.microsoft.com/office/word/2006/wordml"/>
+<w:hdr xmlns:ve="http://schemas.openxmlformats.org/markup-compatibility/2006" xmlns:o="urn:schemas-microsoft-com:office:office" xmlns:r="http://schemas.openxmlformats.org/officeDocument/2006/relationships" xmlns:m="http://schemas.openxmlformats.org/officeDocument/2006/math" xmlns:v="urn:schemas-microsoft-com:vml" xmlns:wp="http://schemas.openxmlformats.org/drawingml/2006/wordprocessingDrawing" xmlns:w10="urn:schemas-microsoft-com:office:word" xmlns:w="http://schemas.openxmlformats.org/wordprocessingml/2006/main" xmlns:wne="http://schemas.microsoft.com/office/word/2006/wordml"/>
 </file>
 
 <file path=word/header6.xml><?xml version="1.0" encoding="utf-8"?>
-<w:hdr xmlns:mo="http://schemas.microsoft.com/office/mac/office/2008/main" xmlns:ve="http://schemas.openxmlformats.org/markup-compatibility/2006" xmlns:mv="urn:schemas-microsoft-com:mac:vml" xmlns:o="urn:schemas-microsoft-com:office:office" xmlns:r="http://schemas.openxmlformats.org/officeDocument/2006/relationships" xmlns:m="http://schemas.openxmlformats.org/officeDocument/2006/math" xmlns:v="urn:schemas-microsoft-com:vml" xmlns:wp="http://schemas.openxmlformats.org/drawingml/2006/wordprocessingDrawing" xmlns:w10="urn:schemas-microsoft-com:office:word" xmlns:w="http://schemas.openxmlformats.org/wordprocessingml/2006/main" xmlns:wne="http://schemas.microsoft.com/office/word/2006/wordml"/>
+<w:hdr xmlns:ve="http://schemas.openxmlformats.org/markup-compatibility/2006" xmlns:o="urn:schemas-microsoft-com:office:office" xmlns:r="http://schemas.openxmlformats.org/officeDocument/2006/relationships" xmlns:m="http://schemas.openxmlformats.org/officeDocument/2006/math" xmlns:v="urn:schemas-microsoft-com:vml" xmlns:wp="http://schemas.openxmlformats.org/drawingml/2006/wordprocessingDrawing" xmlns:w10="urn:schemas-microsoft-com:office:word" xmlns:w="http://schemas.openxmlformats.org/wordprocessingml/2006/main" xmlns:wne="http://schemas.microsoft.com/office/word/2006/wordml"/>
 </file>
 
 <file path=word/header7.xml><?xml version="1.0" encoding="utf-8"?>
-<w:hdr xmlns:mo="http://schemas.microsoft.com/office/mac/office/2008/main" xmlns:ve="http://schemas.openxmlformats.org/markup-compatibility/2006" xmlns:mv="urn:schemas-microsoft-com:mac:vml" xmlns:o="urn:schemas-microsoft-com:office:office" xmlns:r="http://schemas.openxmlformats.org/officeDocument/2006/relationships" xmlns:m="http://schemas.openxmlformats.org/officeDocument/2006/math" xmlns:v="urn:schemas-microsoft-com:vml" xmlns:wp="http://schemas.openxmlformats.org/drawingml/2006/wordprocessingDrawing" xmlns:w10="urn:schemas-microsoft-com:office:word" xmlns:w="http://schemas.openxmlformats.org/wordprocessingml/2006/main" xmlns:wne="http://schemas.microsoft.com/office/word/2006/wordml"/>
+<w:hdr xmlns:ve="http://schemas.openxmlformats.org/markup-compatibility/2006" xmlns:o="urn:schemas-microsoft-com:office:office" xmlns:r="http://schemas.openxmlformats.org/officeDocument/2006/relationships" xmlns:m="http://schemas.openxmlformats.org/officeDocument/2006/math" xmlns:v="urn:schemas-microsoft-com:vml" xmlns:wp="http://schemas.openxmlformats.org/drawingml/2006/wordprocessingDrawing" xmlns:w10="urn:schemas-microsoft-com:office:word" xmlns:w="http://schemas.openxmlformats.org/wordprocessingml/2006/main" xmlns:wne="http://schemas.microsoft.com/office/word/2006/wordml"/>
 </file>
 
 <file path=word/header8.xml><?xml version="1.0" encoding="utf-8"?>
-<w:hdr xmlns:mo="http://schemas.microsoft.com/office/mac/office/2008/main" xmlns:ve="http://schemas.openxmlformats.org/markup-compatibility/2006" xmlns:mv="urn:schemas-microsoft-com:mac:vml" xmlns:o="urn:schemas-microsoft-com:office:office" xmlns:r="http://schemas.openxmlformats.org/officeDocument/2006/relationships" xmlns:m="http://schemas.openxmlformats.org/officeDocument/2006/math" xmlns:v="urn:schemas-microsoft-com:vml" xmlns:wp="http://schemas.openxmlformats.org/drawingml/2006/wordprocessingDrawing" xmlns:w10="urn:schemas-microsoft-com:office:word" xmlns:w="http://schemas.openxmlformats.org/wordprocessingml/2006/main" xmlns:wne="http://schemas.microsoft.com/office/word/2006/wordml"/>
+<w:hdr xmlns:ve="http://schemas.openxmlformats.org/markup-compatibility/2006" xmlns:o="urn:schemas-microsoft-com:office:office" xmlns:r="http://schemas.openxmlformats.org/officeDocument/2006/relationships" xmlns:m="http://schemas.openxmlformats.org/officeDocument/2006/math" xmlns:v="urn:schemas-microsoft-com:vml" xmlns:wp="http://schemas.openxmlformats.org/drawingml/2006/wordprocessingDrawing" xmlns:w10="urn:schemas-microsoft-com:office:word" xmlns:w="http://schemas.openxmlformats.org/wordprocessingml/2006/main" xmlns:wne="http://schemas.microsoft.com/office/word/2006/wordml"/>
 </file>
 
 <file path=word/header9.xml><?xml version="1.0" encoding="utf-8"?>
-<w:hdr xmlns:mo="http://schemas.microsoft.com/office/mac/office/2008/main" xmlns:ve="http://schemas.openxmlformats.org/markup-compatibility/2006" xmlns:mv="urn:schemas-microsoft-com:mac:vml" xmlns:o="urn:schemas-microsoft-com:office:office" xmlns:r="http://schemas.openxmlformats.org/officeDocument/2006/relationships" xmlns:m="http://schemas.openxmlformats.org/officeDocument/2006/math" xmlns:v="urn:schemas-microsoft-com:vml" xmlns:wp="http://schemas.openxmlformats.org/drawingml/2006/wordprocessingDrawing" xmlns:w10="urn:schemas-microsoft-com:office:word" xmlns:w="http://schemas.openxmlformats.org/wordprocessingml/2006/main" xmlns:wne="http://schemas.microsoft.com/office/word/2006/wordml"/>
+<w:hdr xmlns:ve="http://schemas.openxmlformats.org/markup-compatibility/2006" xmlns:o="urn:schemas-microsoft-com:office:office" xmlns:r="http://schemas.openxmlformats.org/officeDocument/2006/relationships" xmlns:m="http://schemas.openxmlformats.org/officeDocument/2006/math" xmlns:v="urn:schemas-microsoft-com:vml" xmlns:wp="http://schemas.openxmlformats.org/drawingml/2006/wordprocessingDrawing" xmlns:w10="urn:schemas-microsoft-com:office:word" xmlns:w="http://schemas.openxmlformats.org/wordprocessingml/2006/main" xmlns:wne="http://schemas.microsoft.com/office/word/2006/wordml"/>
 </file>
 
 <file path=word/numbering.xml><?xml version="1.0" encoding="utf-8"?>
-<w:numbering xmlns:mo="http://schemas.microsoft.com/office/mac/office/2008/main" xmlns:ve="http://schemas.openxmlformats.org/markup-compatibility/2006" xmlns:mv="urn:schemas-microsoft-com:mac:vml" xmlns:o="urn:schemas-microsoft-com:office:office" xmlns:r="http://schemas.openxmlformats.org/officeDocument/2006/relationships" xmlns:m="http://schemas.openxmlformats.org/officeDocument/2006/math" xmlns:v="urn:schemas-microsoft-com:vml" xmlns:wp="http://schemas.openxmlformats.org/drawingml/2006/wordprocessingDrawing" xmlns:w10="urn:schemas-microsoft-com:office:word" xmlns:w="http://schemas.openxmlformats.org/wordprocessingml/2006/main" xmlns:wne="http://schemas.microsoft.com/office/word/2006/wordml">
+<w:numbering xmlns:ve="http://schemas.openxmlformats.org/markup-compatibility/2006" xmlns:o="urn:schemas-microsoft-com:office:office" xmlns:r="http://schemas.openxmlformats.org/officeDocument/2006/relationships" xmlns:m="http://schemas.openxmlformats.org/officeDocument/2006/math" xmlns:v="urn:schemas-microsoft-com:vml" xmlns:wp="http://schemas.openxmlformats.org/drawingml/2006/wordprocessingDrawing" xmlns:w10="urn:schemas-microsoft-com:office:word" xmlns:w="http://schemas.openxmlformats.org/wordprocessingml/2006/main" xmlns:wne="http://schemas.microsoft.com/office/word/2006/wordml">
   <w:abstractNum w:abstractNumId="0">
     <w:nsid w:val="00000001"/>
     <w:multiLevelType w:val="multilevel"/>
@@ -3834,12 +3868,12 @@
     <w:rPrDefault>
       <w:rPr>
         <w:rFonts w:ascii="Times New Roman" w:eastAsia="Times New Roman" w:hAnsi="Times New Roman" w:cs="Times New Roman"/>
-        <w:lang w:val="en-US" w:eastAsia="en-US" w:bidi="ar-SA"/>
+        <w:lang w:val="fi-FI" w:eastAsia="fi-FI" w:bidi="ar-SA"/>
       </w:rPr>
     </w:rPrDefault>
     <w:pPrDefault/>
   </w:docDefaults>
-  <w:latentStyles w:defLockedState="0" w:defUIPriority="99" w:defSemiHidden="1" w:defUnhideWhenUsed="1" w:defQFormat="0" w:count="276">
+  <w:latentStyles w:defLockedState="0" w:defUIPriority="99" w:defSemiHidden="1" w:defUnhideWhenUsed="1" w:defQFormat="0" w:count="267">
     <w:lsdException w:name="Normal" w:semiHidden="0" w:uiPriority="0" w:unhideWhenUsed="0" w:qFormat="1"/>
     <w:lsdException w:name="heading 1" w:semiHidden="0" w:uiPriority="9" w:unhideWhenUsed="0" w:qFormat="1"/>
     <w:lsdException w:name="heading 2" w:semiHidden="0" w:uiPriority="9" w:unhideWhenUsed="0" w:qFormat="1"/>
@@ -3866,117 +3900,108 @@
     <w:lsdException w:name="Strong" w:semiHidden="0" w:uiPriority="22" w:unhideWhenUsed="0" w:qFormat="1"/>
     <w:lsdException w:name="Emphasis" w:semiHidden="0" w:uiPriority="20" w:unhideWhenUsed="0" w:qFormat="1"/>
     <w:lsdException w:name="Table Grid" w:semiHidden="0" w:uiPriority="59" w:unhideWhenUsed="0"/>
-    <w:lsdException w:name="Note Level 1" w:unhideWhenUsed="0"/>
-    <w:lsdException w:name="Note Level 2" w:semiHidden="0" w:uiPriority="1" w:unhideWhenUsed="0" w:qFormat="1"/>
-    <w:lsdException w:name="Note Level 3" w:semiHidden="0" w:uiPriority="60" w:unhideWhenUsed="0"/>
-    <w:lsdException w:name="Note Level 4" w:semiHidden="0" w:uiPriority="61" w:unhideWhenUsed="0"/>
-    <w:lsdException w:name="Note Level 5" w:semiHidden="0" w:uiPriority="62" w:unhideWhenUsed="0"/>
-    <w:lsdException w:name="Note Level 6" w:semiHidden="0" w:uiPriority="63" w:unhideWhenUsed="0"/>
-    <w:lsdException w:name="Note Level 7" w:semiHidden="0" w:uiPriority="64" w:unhideWhenUsed="0"/>
-    <w:lsdException w:name="Note Level 8" w:semiHidden="0" w:uiPriority="65" w:unhideWhenUsed="0"/>
-    <w:lsdException w:name="Note Level 9" w:semiHidden="0" w:uiPriority="66" w:unhideWhenUsed="0"/>
-    <w:lsdException w:name="Placeholder Text" w:semiHidden="0" w:uiPriority="67" w:unhideWhenUsed="0"/>
-    <w:lsdException w:name="No Spacing" w:semiHidden="0" w:uiPriority="68" w:unhideWhenUsed="0"/>
-    <w:lsdException w:name="Light Shading" w:semiHidden="0" w:uiPriority="69" w:unhideWhenUsed="0"/>
-    <w:lsdException w:name="Light List" w:semiHidden="0" w:uiPriority="70" w:unhideWhenUsed="0"/>
-    <w:lsdException w:name="Light Grid" w:semiHidden="0" w:uiPriority="71" w:unhideWhenUsed="0"/>
-    <w:lsdException w:name="Medium Shading 1" w:semiHidden="0" w:uiPriority="72" w:unhideWhenUsed="0"/>
-    <w:lsdException w:name="Medium Shading 2" w:semiHidden="0" w:uiPriority="73" w:unhideWhenUsed="0"/>
-    <w:lsdException w:name="Medium List 1" w:semiHidden="0" w:uiPriority="60" w:unhideWhenUsed="0"/>
-    <w:lsdException w:name="Medium List 2" w:semiHidden="0" w:uiPriority="61" w:unhideWhenUsed="0"/>
-    <w:lsdException w:name="Medium Grid 1" w:semiHidden="0" w:uiPriority="62" w:unhideWhenUsed="0"/>
-    <w:lsdException w:name="Medium Grid 2" w:semiHidden="0" w:uiPriority="63" w:unhideWhenUsed="0"/>
-    <w:lsdException w:name="Medium Grid 3" w:semiHidden="0" w:uiPriority="64" w:unhideWhenUsed="0"/>
-    <w:lsdException w:name="Dark List" w:semiHidden="0" w:uiPriority="65" w:unhideWhenUsed="0"/>
-    <w:lsdException w:name="Colorful Shading" w:unhideWhenUsed="0"/>
-    <w:lsdException w:name="Colorful List" w:semiHidden="0" w:uiPriority="34" w:unhideWhenUsed="0" w:qFormat="1"/>
-    <w:lsdException w:name="Colorful Grid" w:semiHidden="0" w:uiPriority="29" w:unhideWhenUsed="0" w:qFormat="1"/>
-    <w:lsdException w:name="Light Shading Accent 1" w:semiHidden="0" w:uiPriority="30" w:unhideWhenUsed="0" w:qFormat="1"/>
-    <w:lsdException w:name="Light List Accent 1" w:semiHidden="0" w:uiPriority="66" w:unhideWhenUsed="0"/>
-    <w:lsdException w:name="Light Grid Accent 1" w:semiHidden="0" w:uiPriority="67" w:unhideWhenUsed="0"/>
-    <w:lsdException w:name="Medium Shading 1 Accent 1" w:semiHidden="0" w:uiPriority="68" w:unhideWhenUsed="0"/>
-    <w:lsdException w:name="Medium Shading 2 Accent 1" w:semiHidden="0" w:uiPriority="69" w:unhideWhenUsed="0"/>
-    <w:lsdException w:name="Medium List 1 Accent 1" w:semiHidden="0" w:uiPriority="70" w:unhideWhenUsed="0"/>
-    <w:lsdException w:name="Revision" w:semiHidden="0" w:uiPriority="71" w:unhideWhenUsed="0"/>
-    <w:lsdException w:name="List Paragraph" w:semiHidden="0" w:uiPriority="72" w:unhideWhenUsed="0"/>
-    <w:lsdException w:name="Quote" w:semiHidden="0" w:uiPriority="73" w:unhideWhenUsed="0"/>
-    <w:lsdException w:name="Intense Quote" w:semiHidden="0" w:uiPriority="60" w:unhideWhenUsed="0"/>
-    <w:lsdException w:name="Medium List 2 Accent 1" w:semiHidden="0" w:uiPriority="61" w:unhideWhenUsed="0"/>
-    <w:lsdException w:name="Medium Grid 1 Accent 1" w:semiHidden="0" w:uiPriority="62" w:unhideWhenUsed="0"/>
-    <w:lsdException w:name="Medium Grid 2 Accent 1" w:semiHidden="0" w:uiPriority="63" w:unhideWhenUsed="0"/>
-    <w:lsdException w:name="Medium Grid 3 Accent 1" w:semiHidden="0" w:uiPriority="64" w:unhideWhenUsed="0"/>
-    <w:lsdException w:name="Dark List Accent 1" w:semiHidden="0" w:uiPriority="65" w:unhideWhenUsed="0"/>
-    <w:lsdException w:name="Colorful Shading Accent 1" w:semiHidden="0" w:uiPriority="66" w:unhideWhenUsed="0"/>
-    <w:lsdException w:name="Colorful List Accent 1" w:semiHidden="0" w:uiPriority="67" w:unhideWhenUsed="0"/>
-    <w:lsdException w:name="Colorful Grid Accent 1" w:semiHidden="0" w:uiPriority="68" w:unhideWhenUsed="0"/>
-    <w:lsdException w:name="Light Shading Accent 2" w:semiHidden="0" w:uiPriority="69" w:unhideWhenUsed="0"/>
-    <w:lsdException w:name="Light List Accent 2" w:semiHidden="0" w:uiPriority="70" w:unhideWhenUsed="0"/>
-    <w:lsdException w:name="Light Grid Accent 2" w:semiHidden="0" w:uiPriority="71" w:unhideWhenUsed="0"/>
-    <w:lsdException w:name="Medium Shading 1 Accent 2" w:semiHidden="0" w:uiPriority="72" w:unhideWhenUsed="0"/>
-    <w:lsdException w:name="Medium Shading 2 Accent 2" w:semiHidden="0" w:uiPriority="73" w:unhideWhenUsed="0"/>
-    <w:lsdException w:name="Medium List 1 Accent 2" w:semiHidden="0" w:uiPriority="60" w:unhideWhenUsed="0"/>
-    <w:lsdException w:name="Medium List 2 Accent 2" w:semiHidden="0" w:uiPriority="61" w:unhideWhenUsed="0"/>
-    <w:lsdException w:name="Medium Grid 1 Accent 2" w:semiHidden="0" w:uiPriority="62" w:unhideWhenUsed="0"/>
-    <w:lsdException w:name="Medium Grid 2 Accent 2" w:semiHidden="0" w:uiPriority="63" w:unhideWhenUsed="0"/>
-    <w:lsdException w:name="Medium Grid 3 Accent 2" w:semiHidden="0" w:uiPriority="64" w:unhideWhenUsed="0"/>
-    <w:lsdException w:name="Dark List Accent 2" w:semiHidden="0" w:uiPriority="65" w:unhideWhenUsed="0"/>
-    <w:lsdException w:name="Colorful Shading Accent 2" w:semiHidden="0" w:uiPriority="66" w:unhideWhenUsed="0"/>
-    <w:lsdException w:name="Colorful List Accent 2" w:semiHidden="0" w:uiPriority="67" w:unhideWhenUsed="0"/>
-    <w:lsdException w:name="Colorful Grid Accent 2" w:semiHidden="0" w:uiPriority="68" w:unhideWhenUsed="0"/>
-    <w:lsdException w:name="Light Shading Accent 3" w:semiHidden="0" w:uiPriority="69" w:unhideWhenUsed="0"/>
-    <w:lsdException w:name="Light List Accent 3" w:semiHidden="0" w:uiPriority="70" w:unhideWhenUsed="0"/>
-    <w:lsdException w:name="Light Grid Accent 3" w:semiHidden="0" w:uiPriority="71" w:unhideWhenUsed="0"/>
-    <w:lsdException w:name="Medium Shading 1 Accent 3" w:semiHidden="0" w:uiPriority="72" w:unhideWhenUsed="0"/>
-    <w:lsdException w:name="Medium Shading 2 Accent 3" w:semiHidden="0" w:uiPriority="73" w:unhideWhenUsed="0"/>
-    <w:lsdException w:name="Medium List 1 Accent 3" w:semiHidden="0" w:uiPriority="60" w:unhideWhenUsed="0"/>
-    <w:lsdException w:name="Medium List 2 Accent 3" w:semiHidden="0" w:uiPriority="61" w:unhideWhenUsed="0"/>
-    <w:lsdException w:name="Medium Grid 1 Accent 3" w:semiHidden="0" w:uiPriority="62" w:unhideWhenUsed="0"/>
-    <w:lsdException w:name="Medium Grid 2 Accent 3" w:semiHidden="0" w:uiPriority="63" w:unhideWhenUsed="0"/>
-    <w:lsdException w:name="Medium Grid 3 Accent 3" w:semiHidden="0" w:uiPriority="64" w:unhideWhenUsed="0"/>
-    <w:lsdException w:name="Dark List Accent 3" w:semiHidden="0" w:uiPriority="65" w:unhideWhenUsed="0"/>
-    <w:lsdException w:name="Colorful Shading Accent 3" w:semiHidden="0" w:uiPriority="66" w:unhideWhenUsed="0"/>
-    <w:lsdException w:name="Colorful List Accent 3" w:semiHidden="0" w:uiPriority="67" w:unhideWhenUsed="0"/>
-    <w:lsdException w:name="Colorful Grid Accent 3" w:semiHidden="0" w:uiPriority="68" w:unhideWhenUsed="0"/>
-    <w:lsdException w:name="Light Shading Accent 4" w:semiHidden="0" w:uiPriority="69" w:unhideWhenUsed="0"/>
-    <w:lsdException w:name="Light List Accent 4" w:semiHidden="0" w:uiPriority="70" w:unhideWhenUsed="0"/>
-    <w:lsdException w:name="Light Grid Accent 4" w:semiHidden="0" w:uiPriority="71" w:unhideWhenUsed="0"/>
-    <w:lsdException w:name="Medium Shading 1 Accent 4" w:semiHidden="0" w:uiPriority="72" w:unhideWhenUsed="0"/>
-    <w:lsdException w:name="Medium Shading 2 Accent 4" w:semiHidden="0" w:uiPriority="73" w:unhideWhenUsed="0"/>
-    <w:lsdException w:name="Medium List 1 Accent 4" w:semiHidden="0" w:uiPriority="60" w:unhideWhenUsed="0"/>
-    <w:lsdException w:name="Medium List 2 Accent 4" w:semiHidden="0" w:uiPriority="61" w:unhideWhenUsed="0"/>
-    <w:lsdException w:name="Medium Grid 1 Accent 4" w:semiHidden="0" w:uiPriority="62" w:unhideWhenUsed="0"/>
-    <w:lsdException w:name="Medium Grid 2 Accent 4" w:semiHidden="0" w:uiPriority="63" w:unhideWhenUsed="0"/>
-    <w:lsdException w:name="Medium Grid 3 Accent 4" w:semiHidden="0" w:uiPriority="64" w:unhideWhenUsed="0"/>
-    <w:lsdException w:name="Dark List Accent 4" w:semiHidden="0" w:uiPriority="65" w:unhideWhenUsed="0"/>
-    <w:lsdException w:name="Colorful Shading Accent 4" w:semiHidden="0" w:uiPriority="66" w:unhideWhenUsed="0"/>
-    <w:lsdException w:name="Colorful List Accent 4" w:semiHidden="0" w:uiPriority="67" w:unhideWhenUsed="0"/>
-    <w:lsdException w:name="Colorful Grid Accent 4" w:semiHidden="0" w:uiPriority="68" w:unhideWhenUsed="0"/>
-    <w:lsdException w:name="Light Shading Accent 5" w:semiHidden="0" w:uiPriority="69" w:unhideWhenUsed="0"/>
-    <w:lsdException w:name="Light List Accent 5" w:semiHidden="0" w:uiPriority="70" w:unhideWhenUsed="0"/>
-    <w:lsdException w:name="Light Grid Accent 5" w:semiHidden="0" w:uiPriority="71" w:unhideWhenUsed="0"/>
-    <w:lsdException w:name="Medium Shading 1 Accent 5" w:semiHidden="0" w:uiPriority="72" w:unhideWhenUsed="0"/>
-    <w:lsdException w:name="Medium Shading 2 Accent 5" w:semiHidden="0" w:uiPriority="73" w:unhideWhenUsed="0"/>
-    <w:lsdException w:name="Medium List 1 Accent 5" w:semiHidden="0" w:uiPriority="60" w:unhideWhenUsed="0"/>
-    <w:lsdException w:name="Medium List 2 Accent 5" w:semiHidden="0" w:uiPriority="61" w:unhideWhenUsed="0"/>
-    <w:lsdException w:name="Medium Grid 1 Accent 5" w:semiHidden="0" w:uiPriority="62" w:unhideWhenUsed="0"/>
-    <w:lsdException w:name="Medium Grid 2 Accent 5" w:semiHidden="0" w:uiPriority="63" w:unhideWhenUsed="0"/>
-    <w:lsdException w:name="Medium Grid 3 Accent 5" w:semiHidden="0" w:uiPriority="64" w:unhideWhenUsed="0"/>
-    <w:lsdException w:name="Dark List Accent 5" w:semiHidden="0" w:uiPriority="65" w:unhideWhenUsed="0"/>
-    <w:lsdException w:name="Colorful Shading Accent 5" w:semiHidden="0" w:uiPriority="66" w:unhideWhenUsed="0"/>
-    <w:lsdException w:name="Colorful List Accent 5" w:semiHidden="0" w:uiPriority="67" w:unhideWhenUsed="0"/>
-    <w:lsdException w:name="Colorful Grid Accent 5" w:semiHidden="0" w:uiPriority="68" w:unhideWhenUsed="0"/>
-    <w:lsdException w:name="Light Shading Accent 6" w:semiHidden="0" w:uiPriority="69" w:unhideWhenUsed="0"/>
-    <w:lsdException w:name="Light List Accent 6" w:semiHidden="0" w:uiPriority="70" w:unhideWhenUsed="0"/>
-    <w:lsdException w:name="Light Grid Accent 6" w:semiHidden="0" w:uiPriority="71" w:unhideWhenUsed="0"/>
-    <w:lsdException w:name="Medium Shading 1 Accent 6" w:semiHidden="0" w:uiPriority="72" w:unhideWhenUsed="0"/>
-    <w:lsdException w:name="Medium Shading 2 Accent 6" w:semiHidden="0" w:uiPriority="73" w:unhideWhenUsed="0"/>
-    <w:lsdException w:name="Medium List 1 Accent 6" w:semiHidden="0" w:uiPriority="19" w:unhideWhenUsed="0" w:qFormat="1"/>
-    <w:lsdException w:name="Medium List 2 Accent 6" w:semiHidden="0" w:uiPriority="21" w:unhideWhenUsed="0" w:qFormat="1"/>
-    <w:lsdException w:name="Medium Grid 1 Accent 6" w:semiHidden="0" w:uiPriority="31" w:unhideWhenUsed="0" w:qFormat="1"/>
-    <w:lsdException w:name="Medium Grid 2 Accent 6" w:semiHidden="0" w:uiPriority="32" w:unhideWhenUsed="0" w:qFormat="1"/>
-    <w:lsdException w:name="Medium Grid 3 Accent 6" w:semiHidden="0" w:uiPriority="33" w:unhideWhenUsed="0" w:qFormat="1"/>
-    <w:lsdException w:name="Dark List Accent 6" w:uiPriority="37"/>
-    <w:lsdException w:name="Colorful Shading Accent 6" w:uiPriority="39" w:qFormat="1"/>
+    <w:lsdException w:name="Placeholder Text" w:unhideWhenUsed="0"/>
+    <w:lsdException w:name="No Spacing" w:semiHidden="0" w:uiPriority="1" w:unhideWhenUsed="0" w:qFormat="1"/>
+    <w:lsdException w:name="Light Shading" w:semiHidden="0" w:uiPriority="60" w:unhideWhenUsed="0"/>
+    <w:lsdException w:name="Light List" w:semiHidden="0" w:uiPriority="61" w:unhideWhenUsed="0"/>
+    <w:lsdException w:name="Light Grid" w:semiHidden="0" w:uiPriority="62" w:unhideWhenUsed="0"/>
+    <w:lsdException w:name="Medium Shading 1" w:semiHidden="0" w:uiPriority="63" w:unhideWhenUsed="0"/>
+    <w:lsdException w:name="Medium Shading 2" w:semiHidden="0" w:uiPriority="64" w:unhideWhenUsed="0"/>
+    <w:lsdException w:name="Medium List 1" w:semiHidden="0" w:uiPriority="65" w:unhideWhenUsed="0"/>
+    <w:lsdException w:name="Medium List 2" w:semiHidden="0" w:uiPriority="66" w:unhideWhenUsed="0"/>
+    <w:lsdException w:name="Medium Grid 1" w:semiHidden="0" w:uiPriority="67" w:unhideWhenUsed="0"/>
+    <w:lsdException w:name="Medium Grid 2" w:semiHidden="0" w:uiPriority="68" w:unhideWhenUsed="0"/>
+    <w:lsdException w:name="Medium Grid 3" w:semiHidden="0" w:uiPriority="69" w:unhideWhenUsed="0"/>
+    <w:lsdException w:name="Dark List" w:semiHidden="0" w:uiPriority="70" w:unhideWhenUsed="0"/>
+    <w:lsdException w:name="Colorful Shading" w:semiHidden="0" w:uiPriority="71" w:unhideWhenUsed="0"/>
+    <w:lsdException w:name="Colorful List" w:semiHidden="0" w:uiPriority="72" w:unhideWhenUsed="0"/>
+    <w:lsdException w:name="Colorful Grid" w:semiHidden="0" w:uiPriority="73" w:unhideWhenUsed="0"/>
+    <w:lsdException w:name="Light Shading Accent 1" w:semiHidden="0" w:uiPriority="60" w:unhideWhenUsed="0"/>
+    <w:lsdException w:name="Light List Accent 1" w:semiHidden="0" w:uiPriority="61" w:unhideWhenUsed="0"/>
+    <w:lsdException w:name="Light Grid Accent 1" w:semiHidden="0" w:uiPriority="62" w:unhideWhenUsed="0"/>
+    <w:lsdException w:name="Medium Shading 1 Accent 1" w:semiHidden="0" w:uiPriority="63" w:unhideWhenUsed="0"/>
+    <w:lsdException w:name="Medium Shading 2 Accent 1" w:semiHidden="0" w:uiPriority="64" w:unhideWhenUsed="0"/>
+    <w:lsdException w:name="Medium List 1 Accent 1" w:semiHidden="0" w:uiPriority="65" w:unhideWhenUsed="0"/>
+    <w:lsdException w:name="Revision" w:unhideWhenUsed="0"/>
+    <w:lsdException w:name="List Paragraph" w:semiHidden="0" w:uiPriority="34" w:unhideWhenUsed="0" w:qFormat="1"/>
+    <w:lsdException w:name="Quote" w:semiHidden="0" w:uiPriority="29" w:unhideWhenUsed="0" w:qFormat="1"/>
+    <w:lsdException w:name="Intense Quote" w:semiHidden="0" w:uiPriority="30" w:unhideWhenUsed="0" w:qFormat="1"/>
+    <w:lsdException w:name="Medium List 2 Accent 1" w:semiHidden="0" w:uiPriority="66" w:unhideWhenUsed="0"/>
+    <w:lsdException w:name="Medium Grid 1 Accent 1" w:semiHidden="0" w:uiPriority="67" w:unhideWhenUsed="0"/>
+    <w:lsdException w:name="Medium Grid 2 Accent 1" w:semiHidden="0" w:uiPriority="68" w:unhideWhenUsed="0"/>
+    <w:lsdException w:name="Medium Grid 3 Accent 1" w:semiHidden="0" w:uiPriority="69" w:unhideWhenUsed="0"/>
+    <w:lsdException w:name="Dark List Accent 1" w:semiHidden="0" w:uiPriority="70" w:unhideWhenUsed="0"/>
+    <w:lsdException w:name="Colorful Shading Accent 1" w:semiHidden="0" w:uiPriority="71" w:unhideWhenUsed="0"/>
+    <w:lsdException w:name="Colorful List Accent 1" w:semiHidden="0" w:uiPriority="72" w:unhideWhenUsed="0"/>
+    <w:lsdException w:name="Colorful Grid Accent 1" w:semiHidden="0" w:uiPriority="73" w:unhideWhenUsed="0"/>
+    <w:lsdException w:name="Light Shading Accent 2" w:semiHidden="0" w:uiPriority="60" w:unhideWhenUsed="0"/>
+    <w:lsdException w:name="Light List Accent 2" w:semiHidden="0" w:uiPriority="61" w:unhideWhenUsed="0"/>
+    <w:lsdException w:name="Light Grid Accent 2" w:semiHidden="0" w:uiPriority="62" w:unhideWhenUsed="0"/>
+    <w:lsdException w:name="Medium Shading 1 Accent 2" w:semiHidden="0" w:uiPriority="63" w:unhideWhenUsed="0"/>
+    <w:lsdException w:name="Medium Shading 2 Accent 2" w:semiHidden="0" w:uiPriority="64" w:unhideWhenUsed="0"/>
+    <w:lsdException w:name="Medium List 1 Accent 2" w:semiHidden="0" w:uiPriority="65" w:unhideWhenUsed="0"/>
+    <w:lsdException w:name="Medium List 2 Accent 2" w:semiHidden="0" w:uiPriority="66" w:unhideWhenUsed="0"/>
+    <w:lsdException w:name="Medium Grid 1 Accent 2" w:semiHidden="0" w:uiPriority="67" w:unhideWhenUsed="0"/>
+    <w:lsdException w:name="Medium Grid 2 Accent 2" w:semiHidden="0" w:uiPriority="68" w:unhideWhenUsed="0"/>
+    <w:lsdException w:name="Medium Grid 3 Accent 2" w:semiHidden="0" w:uiPriority="69" w:unhideWhenUsed="0"/>
+    <w:lsdException w:name="Dark List Accent 2" w:semiHidden="0" w:uiPriority="70" w:unhideWhenUsed="0"/>
+    <w:lsdException w:name="Colorful Shading Accent 2" w:semiHidden="0" w:uiPriority="71" w:unhideWhenUsed="0"/>
+    <w:lsdException w:name="Colorful List Accent 2" w:semiHidden="0" w:uiPriority="72" w:unhideWhenUsed="0"/>
+    <w:lsdException w:name="Colorful Grid Accent 2" w:semiHidden="0" w:uiPriority="73" w:unhideWhenUsed="0"/>
+    <w:lsdException w:name="Light Shading Accent 3" w:semiHidden="0" w:uiPriority="60" w:unhideWhenUsed="0"/>
+    <w:lsdException w:name="Light List Accent 3" w:semiHidden="0" w:uiPriority="61" w:unhideWhenUsed="0"/>
+    <w:lsdException w:name="Light Grid Accent 3" w:semiHidden="0" w:uiPriority="62" w:unhideWhenUsed="0"/>
+    <w:lsdException w:name="Medium Shading 1 Accent 3" w:semiHidden="0" w:uiPriority="63" w:unhideWhenUsed="0"/>
+    <w:lsdException w:name="Medium Shading 2 Accent 3" w:semiHidden="0" w:uiPriority="64" w:unhideWhenUsed="0"/>
+    <w:lsdException w:name="Medium List 1 Accent 3" w:semiHidden="0" w:uiPriority="65" w:unhideWhenUsed="0"/>
+    <w:lsdException w:name="Medium List 2 Accent 3" w:semiHidden="0" w:uiPriority="66" w:unhideWhenUsed="0"/>
+    <w:lsdException w:name="Medium Grid 1 Accent 3" w:semiHidden="0" w:uiPriority="67" w:unhideWhenUsed="0"/>
+    <w:lsdException w:name="Medium Grid 2 Accent 3" w:semiHidden="0" w:uiPriority="68" w:unhideWhenUsed="0"/>
+    <w:lsdException w:name="Medium Grid 3 Accent 3" w:semiHidden="0" w:uiPriority="69" w:unhideWhenUsed="0"/>
+    <w:lsdException w:name="Dark List Accent 3" w:semiHidden="0" w:uiPriority="70" w:unhideWhenUsed="0"/>
+    <w:lsdException w:name="Colorful Shading Accent 3" w:semiHidden="0" w:uiPriority="71" w:unhideWhenUsed="0"/>
+    <w:lsdException w:name="Colorful List Accent 3" w:semiHidden="0" w:uiPriority="72" w:unhideWhenUsed="0"/>
+    <w:lsdException w:name="Colorful Grid Accent 3" w:semiHidden="0" w:uiPriority="73" w:unhideWhenUsed="0"/>
+    <w:lsdException w:name="Light Shading Accent 4" w:semiHidden="0" w:uiPriority="60" w:unhideWhenUsed="0"/>
+    <w:lsdException w:name="Light List Accent 4" w:semiHidden="0" w:uiPriority="61" w:unhideWhenUsed="0"/>
+    <w:lsdException w:name="Light Grid Accent 4" w:semiHidden="0" w:uiPriority="62" w:unhideWhenUsed="0"/>
+    <w:lsdException w:name="Medium Shading 1 Accent 4" w:semiHidden="0" w:uiPriority="63" w:unhideWhenUsed="0"/>
+    <w:lsdException w:name="Medium Shading 2 Accent 4" w:semiHidden="0" w:uiPriority="64" w:unhideWhenUsed="0"/>
+    <w:lsdException w:name="Medium List 1 Accent 4" w:semiHidden="0" w:uiPriority="65" w:unhideWhenUsed="0"/>
+    <w:lsdException w:name="Medium List 2 Accent 4" w:semiHidden="0" w:uiPriority="66" w:unhideWhenUsed="0"/>
+    <w:lsdException w:name="Medium Grid 1 Accent 4" w:semiHidden="0" w:uiPriority="67" w:unhideWhenUsed="0"/>
+    <w:lsdException w:name="Medium Grid 2 Accent 4" w:semiHidden="0" w:uiPriority="68" w:unhideWhenUsed="0"/>
+    <w:lsdException w:name="Medium Grid 3 Accent 4" w:semiHidden="0" w:uiPriority="69" w:unhideWhenUsed="0"/>
+    <w:lsdException w:name="Dark List Accent 4" w:semiHidden="0" w:uiPriority="70" w:unhideWhenUsed="0"/>
+    <w:lsdException w:name="Colorful Shading Accent 4" w:semiHidden="0" w:uiPriority="71" w:unhideWhenUsed="0"/>
+    <w:lsdException w:name="Colorful List Accent 4" w:semiHidden="0" w:uiPriority="72" w:unhideWhenUsed="0"/>
+    <w:lsdException w:name="Colorful Grid Accent 4" w:semiHidden="0" w:uiPriority="73" w:unhideWhenUsed="0"/>
+    <w:lsdException w:name="Light Shading Accent 5" w:semiHidden="0" w:uiPriority="60" w:unhideWhenUsed="0"/>
+    <w:lsdException w:name="Light List Accent 5" w:semiHidden="0" w:uiPriority="61" w:unhideWhenUsed="0"/>
+    <w:lsdException w:name="Light Grid Accent 5" w:semiHidden="0" w:uiPriority="62" w:unhideWhenUsed="0"/>
+    <w:lsdException w:name="Medium Shading 1 Accent 5" w:semiHidden="0" w:uiPriority="63" w:unhideWhenUsed="0"/>
+    <w:lsdException w:name="Medium Shading 2 Accent 5" w:semiHidden="0" w:uiPriority="64" w:unhideWhenUsed="0"/>
+    <w:lsdException w:name="Medium List 1 Accent 5" w:semiHidden="0" w:uiPriority="65" w:unhideWhenUsed="0"/>
+    <w:lsdException w:name="Medium List 2 Accent 5" w:semiHidden="0" w:uiPriority="66" w:unhideWhenUsed="0"/>
+    <w:lsdException w:name="Medium Grid 1 Accent 5" w:semiHidden="0" w:uiPriority="67" w:unhideWhenUsed="0"/>
+    <w:lsdException w:name="Medium Grid 2 Accent 5" w:semiHidden="0" w:uiPriority="68" w:unhideWhenUsed="0"/>
+    <w:lsdException w:name="Medium Grid 3 Accent 5" w:semiHidden="0" w:uiPriority="69" w:unhideWhenUsed="0"/>
+    <w:lsdException w:name="Dark List Accent 5" w:semiHidden="0" w:uiPriority="70" w:unhideWhenUsed="0"/>
+    <w:lsdException w:name="Colorful Shading Accent 5" w:semiHidden="0" w:uiPriority="71" w:unhideWhenUsed="0"/>
+    <w:lsdException w:name="Colorful List Accent 5" w:semiHidden="0" w:uiPriority="72" w:unhideWhenUsed="0"/>
+    <w:lsdException w:name="Colorful Grid Accent 5" w:semiHidden="0" w:uiPriority="73" w:unhideWhenUsed="0"/>
+    <w:lsdException w:name="Light Shading Accent 6" w:semiHidden="0" w:uiPriority="60" w:unhideWhenUsed="0"/>
+    <w:lsdException w:name="Light List Accent 6" w:semiHidden="0" w:uiPriority="61" w:unhideWhenUsed="0"/>
+    <w:lsdException w:name="Light Grid Accent 6" w:semiHidden="0" w:uiPriority="62" w:unhideWhenUsed="0"/>
+    <w:lsdException w:name="Medium Shading 1 Accent 6" w:semiHidden="0" w:uiPriority="63" w:unhideWhenUsed="0"/>
+    <w:lsdException w:name="Medium Shading 2 Accent 6" w:semiHidden="0" w:uiPriority="64" w:unhideWhenUsed="0"/>
+    <w:lsdException w:name="Medium List 1 Accent 6" w:semiHidden="0" w:uiPriority="65" w:unhideWhenUsed="0"/>
+    <w:lsdException w:name="Medium List 2 Accent 6" w:semiHidden="0" w:uiPriority="66" w:unhideWhenUsed="0"/>
+    <w:lsdException w:name="Medium Grid 1 Accent 6" w:semiHidden="0" w:uiPriority="67" w:unhideWhenUsed="0"/>
+    <w:lsdException w:name="Medium Grid 2 Accent 6" w:semiHidden="0" w:uiPriority="68" w:unhideWhenUsed="0"/>
+    <w:lsdException w:name="Medium Grid 3 Accent 6" w:semiHidden="0" w:uiPriority="69" w:unhideWhenUsed="0"/>
+    <w:lsdException w:name="Dark List Accent 6" w:semiHidden="0" w:uiPriority="70" w:unhideWhenUsed="0"/>
+    <w:lsdException w:name="Colorful Shading Accent 6" w:semiHidden="0" w:uiPriority="71" w:unhideWhenUsed="0"/>
     <w:lsdException w:name="Colorful List Accent 6" w:semiHidden="0" w:uiPriority="72" w:unhideWhenUsed="0"/>
     <w:lsdException w:name="Colorful Grid Accent 6" w:semiHidden="0" w:uiPriority="73" w:unhideWhenUsed="0"/>
     <w:lsdException w:name="Subtle Emphasis" w:semiHidden="0" w:uiPriority="19" w:unhideWhenUsed="0" w:qFormat="1"/>
@@ -3987,7 +4012,7 @@
     <w:lsdException w:name="Bibliography" w:uiPriority="37"/>
     <w:lsdException w:name="TOC Heading" w:uiPriority="39" w:qFormat="1"/>
   </w:latentStyles>
-  <w:style w:type="paragraph" w:default="1" w:styleId="Normal">
+  <w:style w:type="paragraph" w:default="1" w:styleId="Normaali">
     <w:name w:val="Normal"/>
     <w:qFormat/>
     <w:pPr>
@@ -3999,10 +4024,10 @@
       <w:lang w:val="en-AU" w:eastAsia="ar-SA"/>
     </w:rPr>
   </w:style>
-  <w:style w:type="paragraph" w:styleId="Heading1">
+  <w:style w:type="paragraph" w:styleId="Otsikko1">
     <w:name w:val="heading 1"/>
-    <w:basedOn w:val="Normal"/>
-    <w:next w:val="Normal"/>
+    <w:basedOn w:val="Normaali"/>
+    <w:next w:val="Normaali"/>
     <w:qFormat/>
     <w:pPr>
       <w:keepNext/>
@@ -4018,10 +4043,10 @@
       <w:lang w:val="fi-FI"/>
     </w:rPr>
   </w:style>
-  <w:style w:type="paragraph" w:styleId="Heading2">
+  <w:style w:type="paragraph" w:styleId="Otsikko2">
     <w:name w:val="heading 2"/>
-    <w:basedOn w:val="Normal"/>
-    <w:next w:val="Normal"/>
+    <w:basedOn w:val="Normaali"/>
+    <w:next w:val="Normaali"/>
     <w:qFormat/>
     <w:pPr>
       <w:keepNext/>
@@ -4036,10 +4061,10 @@
       <w:sz w:val="24"/>
     </w:rPr>
   </w:style>
-  <w:style w:type="paragraph" w:styleId="Heading3">
+  <w:style w:type="paragraph" w:styleId="Otsikko3">
     <w:name w:val="heading 3"/>
-    <w:basedOn w:val="Normal"/>
-    <w:next w:val="Normal"/>
+    <w:basedOn w:val="Normaali"/>
+    <w:next w:val="Normaali"/>
     <w:qFormat/>
     <w:pPr>
       <w:keepNext/>
@@ -4054,10 +4079,10 @@
       <w:sz w:val="24"/>
     </w:rPr>
   </w:style>
-  <w:style w:type="paragraph" w:styleId="Heading4">
+  <w:style w:type="paragraph" w:styleId="Otsikko4">
     <w:name w:val="heading 4"/>
-    <w:basedOn w:val="Normal"/>
-    <w:next w:val="Normal"/>
+    <w:basedOn w:val="Normaali"/>
+    <w:next w:val="Normaali"/>
     <w:qFormat/>
     <w:pPr>
       <w:keepNext/>
@@ -4073,10 +4098,10 @@
       <w:sz w:val="24"/>
     </w:rPr>
   </w:style>
-  <w:style w:type="paragraph" w:styleId="Heading5">
+  <w:style w:type="paragraph" w:styleId="Otsikko5">
     <w:name w:val="heading 5"/>
-    <w:basedOn w:val="Normal"/>
-    <w:next w:val="Normal"/>
+    <w:basedOn w:val="Normaali"/>
+    <w:next w:val="Normaali"/>
     <w:qFormat/>
     <w:pPr>
       <w:numPr>
@@ -4087,10 +4112,10 @@
       <w:outlineLvl w:val="4"/>
     </w:pPr>
   </w:style>
-  <w:style w:type="paragraph" w:styleId="Heading6">
+  <w:style w:type="paragraph" w:styleId="Otsikko6">
     <w:name w:val="heading 6"/>
-    <w:basedOn w:val="Normal"/>
-    <w:next w:val="Normal"/>
+    <w:basedOn w:val="Normaali"/>
+    <w:next w:val="Normaali"/>
     <w:qFormat/>
     <w:pPr>
       <w:numPr>
@@ -4104,10 +4129,10 @@
       <w:i/>
     </w:rPr>
   </w:style>
-  <w:style w:type="paragraph" w:styleId="Heading7">
+  <w:style w:type="paragraph" w:styleId="Otsikko7">
     <w:name w:val="heading 7"/>
-    <w:basedOn w:val="Normal"/>
-    <w:next w:val="Normal"/>
+    <w:basedOn w:val="Normaali"/>
+    <w:next w:val="Normaali"/>
     <w:qFormat/>
     <w:pPr>
       <w:numPr>
@@ -4118,10 +4143,10 @@
       <w:outlineLvl w:val="6"/>
     </w:pPr>
   </w:style>
-  <w:style w:type="paragraph" w:styleId="Heading8">
+  <w:style w:type="paragraph" w:styleId="Otsikko8">
     <w:name w:val="heading 8"/>
-    <w:basedOn w:val="Normal"/>
-    <w:next w:val="Normal"/>
+    <w:basedOn w:val="Normaali"/>
+    <w:next w:val="Normaali"/>
     <w:qFormat/>
     <w:pPr>
       <w:numPr>
@@ -4135,10 +4160,10 @@
       <w:i/>
     </w:rPr>
   </w:style>
-  <w:style w:type="paragraph" w:styleId="Heading9">
+  <w:style w:type="paragraph" w:styleId="Otsikko9">
     <w:name w:val="heading 9"/>
-    <w:basedOn w:val="Normal"/>
-    <w:next w:val="Normal"/>
+    <w:basedOn w:val="Normaali"/>
+    <w:next w:val="Normaali"/>
     <w:qFormat/>
     <w:pPr>
       <w:numPr>
@@ -4154,10 +4179,10 @@
       <w:sz w:val="18"/>
     </w:rPr>
   </w:style>
-  <w:style w:type="character" w:default="1" w:styleId="DefaultParagraphFont">
+  <w:style w:type="character" w:default="1" w:styleId="Kappaleenoletusfontti">
     <w:name w:val="Default Paragraph Font"/>
   </w:style>
-  <w:style w:type="table" w:default="1" w:styleId="TableNormal">
+  <w:style w:type="table" w:default="1" w:styleId="Normaalitaulukko">
     <w:name w:val="Normal Table"/>
     <w:uiPriority w:val="99"/>
     <w:semiHidden/>
@@ -4172,7 +4197,7 @@
       </w:tblCellMar>
     </w:tblPr>
   </w:style>
-  <w:style w:type="numbering" w:default="1" w:styleId="NoList">
+  <w:style w:type="numbering" w:default="1" w:styleId="Eiluetteloa">
     <w:name w:val="No List"/>
     <w:uiPriority w:val="99"/>
     <w:semiHidden/>
@@ -4263,7 +4288,7 @@
       <w:rFonts w:ascii="Symbol" w:hAnsi="Symbol"/>
     </w:rPr>
   </w:style>
-  <w:style w:type="character" w:styleId="DefaultParagraphFont0">
+  <w:style w:type="character" w:customStyle="1" w:styleId="DefaultParagraphFont">
     <w:name w:val="Default Paragraph Font"/>
   </w:style>
   <w:style w:type="character" w:customStyle="1" w:styleId="WW-DefaultParagraphFont">
@@ -4276,11 +4301,11 @@
       <w:vertAlign w:val="superscript"/>
     </w:rPr>
   </w:style>
-  <w:style w:type="character" w:styleId="PageNumber">
+  <w:style w:type="character" w:styleId="Sivunumero">
     <w:name w:val="page number"/>
     <w:basedOn w:val="WW-DefaultParagraphFont"/>
   </w:style>
-  <w:style w:type="character" w:styleId="Hyperlink">
+  <w:style w:type="character" w:styleId="Hyperlinkki">
     <w:name w:val="Hyperlink"/>
     <w:basedOn w:val="WW-DefaultParagraphFont"/>
     <w:rPr>
@@ -4341,8 +4366,8 @@
   </w:style>
   <w:style w:type="paragraph" w:customStyle="1" w:styleId="Heading">
     <w:name w:val="Heading"/>
-    <w:basedOn w:val="Normal"/>
-    <w:next w:val="BodyText"/>
+    <w:basedOn w:val="Normaali"/>
+    <w:next w:val="Leipteksti"/>
     <w:pPr>
       <w:keepNext/>
       <w:spacing w:before="240" w:after="120"/>
@@ -4352,24 +4377,24 @@
       <w:sz w:val="28"/>
     </w:rPr>
   </w:style>
-  <w:style w:type="paragraph" w:styleId="BodyText">
+  <w:style w:type="paragraph" w:styleId="Leipteksti">
     <w:name w:val="Body Text"/>
-    <w:basedOn w:val="Normal"/>
+    <w:basedOn w:val="Normaali"/>
     <w:pPr>
       <w:spacing w:line="0" w:lineRule="atLeast"/>
     </w:pPr>
   </w:style>
-  <w:style w:type="paragraph" w:styleId="List">
+  <w:style w:type="paragraph" w:styleId="Luettelo">
     <w:name w:val="List"/>
-    <w:basedOn w:val="BodyText"/>
+    <w:basedOn w:val="Leipteksti"/>
     <w:rPr>
       <w:rFonts w:ascii="Thorndale" w:hAnsi="Thorndale"/>
     </w:rPr>
   </w:style>
-  <w:style w:type="paragraph" w:styleId="Caption">
-    <w:name w:val="caption"/>
-    <w:basedOn w:val="Normal"/>
-    <w:next w:val="Normal"/>
+  <w:style w:type="paragraph" w:customStyle="1" w:styleId="Caption">
+    <w:name w:val="Caption"/>
+    <w:basedOn w:val="Normaali"/>
+    <w:next w:val="Normaali"/>
     <w:rPr>
       <w:b/>
       <w:bCs/>
@@ -4378,7 +4403,7 @@
   </w:style>
   <w:style w:type="paragraph" w:customStyle="1" w:styleId="Index">
     <w:name w:val="Index"/>
-    <w:basedOn w:val="Normal"/>
+    <w:basedOn w:val="Normaali"/>
     <w:pPr>
       <w:suppressLineNumbers/>
     </w:pPr>
@@ -4386,16 +4411,16 @@
       <w:rFonts w:ascii="Thorndale" w:hAnsi="Thorndale"/>
     </w:rPr>
   </w:style>
-  <w:style w:type="paragraph" w:styleId="BodyTextIndent">
+  <w:style w:type="paragraph" w:styleId="Sisennettyleipteksti">
     <w:name w:val="Body Text Indent"/>
-    <w:basedOn w:val="Normal"/>
+    <w:basedOn w:val="Normaali"/>
     <w:pPr>
       <w:ind w:left="720" w:firstLine="1"/>
     </w:pPr>
   </w:style>
-  <w:style w:type="paragraph" w:styleId="Header">
+  <w:style w:type="paragraph" w:styleId="Yltunniste">
     <w:name w:val="header"/>
-    <w:basedOn w:val="Normal"/>
+    <w:basedOn w:val="Normaali"/>
     <w:pPr>
       <w:tabs>
         <w:tab w:val="center" w:pos="4320"/>
@@ -4403,9 +4428,9 @@
       </w:tabs>
     </w:pPr>
   </w:style>
-  <w:style w:type="paragraph" w:styleId="Footer">
+  <w:style w:type="paragraph" w:styleId="Alatunniste">
     <w:name w:val="footer"/>
-    <w:basedOn w:val="Normal"/>
+    <w:basedOn w:val="Normaali"/>
     <w:pPr>
       <w:tabs>
         <w:tab w:val="center" w:pos="4320"/>
@@ -4415,7 +4440,7 @@
   </w:style>
   <w:style w:type="paragraph" w:customStyle="1" w:styleId="TableContents">
     <w:name w:val="Table Contents"/>
-    <w:basedOn w:val="BodyText"/>
+    <w:basedOn w:val="Leipteksti"/>
     <w:pPr>
       <w:suppressLineNumbers/>
     </w:pPr>
@@ -4433,8 +4458,8 @@
   </w:style>
   <w:style w:type="paragraph" w:customStyle="1" w:styleId="Caption1">
     <w:name w:val="Caption1"/>
-    <w:basedOn w:val="Normal"/>
-    <w:next w:val="Normal"/>
+    <w:basedOn w:val="Normaali"/>
+    <w:next w:val="Normaali"/>
     <w:pPr>
       <w:spacing w:before="120" w:after="120"/>
     </w:pPr>
@@ -4444,19 +4469,19 @@
   </w:style>
   <w:style w:type="paragraph" w:customStyle="1" w:styleId="Framecontents">
     <w:name w:val="Frame contents"/>
-    <w:basedOn w:val="BodyText"/>
-  </w:style>
-  <w:style w:type="paragraph" w:styleId="FootnoteText">
+    <w:basedOn w:val="Leipteksti"/>
+  </w:style>
+  <w:style w:type="paragraph" w:styleId="Alaviitteenteksti">
     <w:name w:val="footnote text"/>
-    <w:basedOn w:val="Normal"/>
+    <w:basedOn w:val="Normaali"/>
     <w:rPr>
       <w:sz w:val="20"/>
     </w:rPr>
   </w:style>
-  <w:style w:type="paragraph" w:styleId="TOC1">
+  <w:style w:type="paragraph" w:styleId="Sisluet1">
     <w:name w:val="toc 1"/>
-    <w:basedOn w:val="Normal"/>
-    <w:next w:val="Normal"/>
+    <w:basedOn w:val="Normaali"/>
+    <w:next w:val="Normaali"/>
     <w:pPr>
       <w:spacing w:before="120" w:after="120"/>
     </w:pPr>
@@ -4467,10 +4492,10 @@
       <w:sz w:val="20"/>
     </w:rPr>
   </w:style>
-  <w:style w:type="paragraph" w:styleId="TOC2">
+  <w:style w:type="paragraph" w:styleId="Sisluet2">
     <w:name w:val="toc 2"/>
-    <w:basedOn w:val="Normal"/>
-    <w:next w:val="Normal"/>
+    <w:basedOn w:val="Normaali"/>
+    <w:next w:val="Normaali"/>
     <w:pPr>
       <w:ind w:left="220" w:firstLine="1"/>
     </w:pPr>
@@ -4480,10 +4505,10 @@
       <w:sz w:val="20"/>
     </w:rPr>
   </w:style>
-  <w:style w:type="paragraph" w:styleId="TOC3">
+  <w:style w:type="paragraph" w:styleId="Sisluet3">
     <w:name w:val="toc 3"/>
-    <w:basedOn w:val="Normal"/>
-    <w:next w:val="Normal"/>
+    <w:basedOn w:val="Normaali"/>
+    <w:next w:val="Normaali"/>
     <w:pPr>
       <w:ind w:left="440" w:firstLine="1"/>
     </w:pPr>
@@ -4493,10 +4518,10 @@
       <w:sz w:val="20"/>
     </w:rPr>
   </w:style>
-  <w:style w:type="paragraph" w:styleId="TOC4">
+  <w:style w:type="paragraph" w:styleId="Sisluet4">
     <w:name w:val="toc 4"/>
-    <w:basedOn w:val="Normal"/>
-    <w:next w:val="Normal"/>
+    <w:basedOn w:val="Normaali"/>
+    <w:next w:val="Normaali"/>
     <w:pPr>
       <w:ind w:left="660" w:firstLine="1"/>
     </w:pPr>
@@ -4505,10 +4530,10 @@
       <w:sz w:val="18"/>
     </w:rPr>
   </w:style>
-  <w:style w:type="paragraph" w:styleId="TOC5">
+  <w:style w:type="paragraph" w:styleId="Sisluet5">
     <w:name w:val="toc 5"/>
-    <w:basedOn w:val="Normal"/>
-    <w:next w:val="Normal"/>
+    <w:basedOn w:val="Normaali"/>
+    <w:next w:val="Normaali"/>
     <w:pPr>
       <w:ind w:left="880" w:firstLine="1"/>
     </w:pPr>
@@ -4517,10 +4542,10 @@
       <w:sz w:val="18"/>
     </w:rPr>
   </w:style>
-  <w:style w:type="paragraph" w:styleId="TOC6">
+  <w:style w:type="paragraph" w:styleId="Sisluet6">
     <w:name w:val="toc 6"/>
-    <w:basedOn w:val="Normal"/>
-    <w:next w:val="Normal"/>
+    <w:basedOn w:val="Normaali"/>
+    <w:next w:val="Normaali"/>
     <w:pPr>
       <w:ind w:left="1100" w:firstLine="1"/>
     </w:pPr>
@@ -4529,10 +4554,10 @@
       <w:sz w:val="18"/>
     </w:rPr>
   </w:style>
-  <w:style w:type="paragraph" w:styleId="TOC7">
+  <w:style w:type="paragraph" w:styleId="Sisluet7">
     <w:name w:val="toc 7"/>
-    <w:basedOn w:val="Normal"/>
-    <w:next w:val="Normal"/>
+    <w:basedOn w:val="Normaali"/>
+    <w:next w:val="Normaali"/>
     <w:pPr>
       <w:ind w:left="1320" w:firstLine="1"/>
     </w:pPr>
@@ -4541,10 +4566,10 @@
       <w:sz w:val="18"/>
     </w:rPr>
   </w:style>
-  <w:style w:type="paragraph" w:styleId="TOC8">
+  <w:style w:type="paragraph" w:styleId="Sisluet8">
     <w:name w:val="toc 8"/>
-    <w:basedOn w:val="Normal"/>
-    <w:next w:val="Normal"/>
+    <w:basedOn w:val="Normaali"/>
+    <w:next w:val="Normaali"/>
     <w:pPr>
       <w:ind w:left="1540" w:firstLine="1"/>
     </w:pPr>
@@ -4553,10 +4578,10 @@
       <w:sz w:val="18"/>
     </w:rPr>
   </w:style>
-  <w:style w:type="paragraph" w:styleId="TOC9">
+  <w:style w:type="paragraph" w:styleId="Sisluet9">
     <w:name w:val="toc 9"/>
-    <w:basedOn w:val="Normal"/>
-    <w:next w:val="Normal"/>
+    <w:basedOn w:val="Normaali"/>
+    <w:next w:val="Normaali"/>
     <w:pPr>
       <w:ind w:left="1760" w:firstLine="1"/>
     </w:pPr>
@@ -4567,7 +4592,7 @@
   </w:style>
   <w:style w:type="paragraph" w:customStyle="1" w:styleId="DocInfo">
     <w:name w:val="DocInfo"/>
-    <w:basedOn w:val="Normal"/>
+    <w:basedOn w:val="Normaali"/>
     <w:pPr>
       <w:jc w:val="both"/>
     </w:pPr>
@@ -4579,16 +4604,16 @@
   </w:style>
   <w:style w:type="paragraph" w:customStyle="1" w:styleId="BodyTitleRow">
     <w:name w:val="Body Title Row"/>
-    <w:basedOn w:val="Normal"/>
-    <w:next w:val="BodyText"/>
+    <w:basedOn w:val="Normaali"/>
+    <w:next w:val="Leipteksti"/>
     <w:rPr>
       <w:b/>
     </w:rPr>
   </w:style>
   <w:style w:type="paragraph" w:customStyle="1" w:styleId="WW-TableofFigures">
     <w:name w:val="WW-Table of Figures"/>
-    <w:basedOn w:val="Normal"/>
-    <w:next w:val="Normal"/>
+    <w:basedOn w:val="Normaali"/>
+    <w:next w:val="Normaali"/>
     <w:pPr>
       <w:ind w:left="440" w:hanging="440"/>
       <w:jc w:val="center"/>
@@ -4617,7 +4642,7 @@
   </w:style>
   <w:style w:type="paragraph" w:customStyle="1" w:styleId="WW-PlainText">
     <w:name w:val="WW-Plain Text"/>
-    <w:basedOn w:val="Normal"/>
+    <w:basedOn w:val="Normaali"/>
     <w:rPr>
       <w:rFonts w:ascii="Courier New" w:hAnsi="Courier New"/>
       <w:sz w:val="20"/>
@@ -4626,7 +4651,7 @@
   </w:style>
   <w:style w:type="paragraph" w:customStyle="1" w:styleId="WW-DocumentMap">
     <w:name w:val="WW-Document Map"/>
-    <w:basedOn w:val="Normal"/>
+    <w:basedOn w:val="Normaali"/>
     <w:pPr>
       <w:shd w:val="clear" w:color="auto" w:fill="000080"/>
     </w:pPr>
@@ -4636,7 +4661,7 @@
   </w:style>
   <w:style w:type="paragraph" w:customStyle="1" w:styleId="WW-BodyText2">
     <w:name w:val="WW-Body Text 2"/>
-    <w:basedOn w:val="Normal"/>
+    <w:basedOn w:val="Normaali"/>
     <w:pPr>
       <w:jc w:val="both"/>
     </w:pPr>
@@ -4644,7 +4669,7 @@
   <w:style w:type="paragraph" w:customStyle="1" w:styleId="TableCaption">
     <w:name w:val="TableCaption"/>
     <w:basedOn w:val="Caption"/>
-    <w:next w:val="Normal"/>
+    <w:next w:val="Normaali"/>
     <w:pPr>
       <w:numPr>
         <w:numId w:val="3"/>
@@ -4663,8 +4688,8 @@
   </w:style>
   <w:style w:type="paragraph" w:customStyle="1" w:styleId="Kaavio">
     <w:name w:val="Kaavio"/>
-    <w:basedOn w:val="Normal"/>
-    <w:next w:val="Normal"/>
+    <w:basedOn w:val="Normaali"/>
+    <w:next w:val="Normaali"/>
     <w:pPr>
       <w:numPr>
         <w:numId w:val="2"/>
@@ -4678,9 +4703,9 @@
       <w:lang w:val="fi-FI"/>
     </w:rPr>
   </w:style>
-  <w:style w:type="paragraph" w:styleId="BodyTextIndent3">
+  <w:style w:type="paragraph" w:customStyle="1" w:styleId="BodyTextIndent3">
     <w:name w:val="Body Text Indent 3"/>
-    <w:basedOn w:val="Normal"/>
+    <w:basedOn w:val="Normaali"/>
     <w:pPr>
       <w:spacing w:after="120"/>
       <w:ind w:left="283"/>
@@ -4700,39 +4725,11 @@
       <w:ind w:left="2547"/>
     </w:pPr>
   </w:style>
-  <w:style w:type="paragraph" w:styleId="DocumentMap">
-    <w:name w:val="Document Map"/>
-    <w:basedOn w:val="Normal"/>
-    <w:link w:val="DocumentMapChar"/>
-    <w:uiPriority w:val="99"/>
-    <w:semiHidden/>
-    <w:unhideWhenUsed/>
-    <w:rsid w:val="0024471F"/>
-    <w:rPr>
-      <w:rFonts w:ascii="Lucida Grande" w:hAnsi="Lucida Grande"/>
-      <w:sz w:val="24"/>
-      <w:szCs w:val="24"/>
-    </w:rPr>
-  </w:style>
-  <w:style w:type="character" w:customStyle="1" w:styleId="DocumentMapChar">
-    <w:name w:val="Document Map Char"/>
-    <w:basedOn w:val="DefaultParagraphFont"/>
-    <w:link w:val="DocumentMap"/>
-    <w:uiPriority w:val="99"/>
-    <w:semiHidden/>
-    <w:rsid w:val="0024471F"/>
-    <w:rPr>
-      <w:rFonts w:ascii="Lucida Grande" w:hAnsi="Lucida Grande"/>
-      <w:sz w:val="24"/>
-      <w:szCs w:val="24"/>
-      <w:lang w:val="en-AU" w:eastAsia="ar-SA"/>
-    </w:rPr>
-  </w:style>
 </w:styles>
 </file>
 
 <file path=word/theme/theme1.xml><?xml version="1.0" encoding="utf-8"?>
-<a:theme xmlns:a="http://schemas.openxmlformats.org/drawingml/2006/main" name="Office Theme">
+<a:theme xmlns:a="http://schemas.openxmlformats.org/drawingml/2006/main" name="Office-teema">
   <a:themeElements>
     <a:clrScheme name="Office">
       <a:dk1>
@@ -4774,7 +4771,7 @@
     </a:clrScheme>
     <a:fontScheme name="Office">
       <a:majorFont>
-        <a:latin typeface="Calibri"/>
+        <a:latin typeface="Cambria"/>
         <a:ea typeface=""/>
         <a:cs typeface=""/>
         <a:font script="Jpan" typeface="ＭＳ ゴシック"/>
@@ -4808,7 +4805,7 @@
         <a:font script="Uigh" typeface="Microsoft Uighur"/>
       </a:majorFont>
       <a:minorFont>
-        <a:latin typeface="Cambria"/>
+        <a:latin typeface="Calibri"/>
         <a:ea typeface=""/>
         <a:cs typeface=""/>
         <a:font script="Jpan" typeface="ＭＳ 明朝"/>
@@ -4874,16 +4871,20 @@
           <a:gsLst>
             <a:gs pos="0">
               <a:schemeClr val="phClr">
-                <a:tint val="100000"/>
-                <a:shade val="100000"/>
+                <a:shade val="51000"/>
+                <a:satMod val="130000"/>
+              </a:schemeClr>
+            </a:gs>
+            <a:gs pos="80000">
+              <a:schemeClr val="phClr">
+                <a:shade val="93000"/>
                 <a:satMod val="130000"/>
               </a:schemeClr>
             </a:gs>
             <a:gs pos="100000">
               <a:schemeClr val="phClr">
-                <a:tint val="50000"/>
-                <a:shade val="100000"/>
-                <a:satMod val="350000"/>
+                <a:shade val="94000"/>
+                <a:satMod val="135000"/>
               </a:schemeClr>
             </a:gs>
           </a:gsLst>
@@ -5005,46 +5006,7 @@
       </a:bgFillStyleLst>
     </a:fmtScheme>
   </a:themeElements>
-  <a:objectDefaults>
-    <a:spDef>
-      <a:spPr/>
-      <a:bodyPr/>
-      <a:lstStyle/>
-      <a:style>
-        <a:lnRef idx="1">
-          <a:schemeClr val="accent1"/>
-        </a:lnRef>
-        <a:fillRef idx="3">
-          <a:schemeClr val="accent1"/>
-        </a:fillRef>
-        <a:effectRef idx="2">
-          <a:schemeClr val="accent1"/>
-        </a:effectRef>
-        <a:fontRef idx="minor">
-          <a:schemeClr val="lt1"/>
-        </a:fontRef>
-      </a:style>
-    </a:spDef>
-    <a:lnDef>
-      <a:spPr/>
-      <a:bodyPr/>
-      <a:lstStyle/>
-      <a:style>
-        <a:lnRef idx="2">
-          <a:schemeClr val="accent1"/>
-        </a:lnRef>
-        <a:fillRef idx="0">
-          <a:schemeClr val="accent1"/>
-        </a:fillRef>
-        <a:effectRef idx="1">
-          <a:schemeClr val="accent1"/>
-        </a:effectRef>
-        <a:fontRef idx="minor">
-          <a:schemeClr val="tx1"/>
-        </a:fontRef>
-      </a:style>
-    </a:lnDef>
-  </a:objectDefaults>
+  <a:objectDefaults/>
   <a:extraClrSchemeLst/>
 </a:theme>
 </file>
</xml_diff>